<commit_message>
Updates made to Assignment4 Final Submission
</commit_message>
<xml_diff>
--- a/Assignment4/Profiling Repot.docx
+++ b/Assignment4/Profiling Repot.docx
@@ -307,15 +307,69 @@
           <w:sz w:val="20"/>
           <w:szCs w:val="20"/>
         </w:rPr>
-        <w:t xml:space="preserve">Code performance was measured using the VisualVM profiling tool. This was achieved by </w:t>
-      </w:r>
-      <w:r>
-        <w:rPr>
-          <w:rFonts w:ascii="Garamond" w:hAnsi="Garamond"/>
-          <w:sz w:val="20"/>
-          <w:szCs w:val="20"/>
-        </w:rPr>
-        <w:t>running the code through the Eclipse IDE(Integrated Development Environment) and starting up the VisualVM CPU profiler simultaneously</w:t>
+        <w:t xml:space="preserve">Code performance was measured using the </w:t>
+      </w:r>
+      <w:proofErr w:type="spellStart"/>
+      <w:r>
+        <w:rPr>
+          <w:rFonts w:ascii="Garamond" w:hAnsi="Garamond"/>
+          <w:sz w:val="20"/>
+          <w:szCs w:val="20"/>
+        </w:rPr>
+        <w:t>VisualVM</w:t>
+      </w:r>
+      <w:proofErr w:type="spellEnd"/>
+      <w:r>
+        <w:rPr>
+          <w:rFonts w:ascii="Garamond" w:hAnsi="Garamond"/>
+          <w:sz w:val="20"/>
+          <w:szCs w:val="20"/>
+        </w:rPr>
+        <w:t xml:space="preserve"> profiling tool. This was achieved by </w:t>
+      </w:r>
+      <w:r>
+        <w:rPr>
+          <w:rFonts w:ascii="Garamond" w:hAnsi="Garamond"/>
+          <w:sz w:val="20"/>
+          <w:szCs w:val="20"/>
+        </w:rPr>
+        <w:t xml:space="preserve">running the code through the Eclipse </w:t>
+      </w:r>
+      <w:proofErr w:type="gramStart"/>
+      <w:r>
+        <w:rPr>
+          <w:rFonts w:ascii="Garamond" w:hAnsi="Garamond"/>
+          <w:sz w:val="20"/>
+          <w:szCs w:val="20"/>
+        </w:rPr>
+        <w:t>IDE(</w:t>
+      </w:r>
+      <w:proofErr w:type="gramEnd"/>
+      <w:r>
+        <w:rPr>
+          <w:rFonts w:ascii="Garamond" w:hAnsi="Garamond"/>
+          <w:sz w:val="20"/>
+          <w:szCs w:val="20"/>
+        </w:rPr>
+        <w:t xml:space="preserve">Integrated Development Environment) and starting up the </w:t>
+      </w:r>
+      <w:proofErr w:type="spellStart"/>
+      <w:r>
+        <w:rPr>
+          <w:rFonts w:ascii="Garamond" w:hAnsi="Garamond"/>
+          <w:sz w:val="20"/>
+          <w:szCs w:val="20"/>
+        </w:rPr>
+        <w:t>VisualVM</w:t>
+      </w:r>
+      <w:proofErr w:type="spellEnd"/>
+      <w:r>
+        <w:rPr>
+          <w:rFonts w:ascii="Garamond" w:hAnsi="Garamond"/>
+          <w:sz w:val="20"/>
+          <w:szCs w:val="20"/>
+        </w:rPr>
+        <w:t xml:space="preserve"> CPU profiler simultaneously</w:t>
       </w:r>
       <w:r>
         <w:rPr>
@@ -379,15 +433,33 @@
           <w:sz w:val="20"/>
           <w:szCs w:val="20"/>
         </w:rPr>
-        <w:t xml:space="preserve"> was sitting on this line, Visual</w:t>
-      </w:r>
-      <w:r>
-        <w:rPr>
-          <w:rFonts w:ascii="Garamond" w:hAnsi="Garamond"/>
-          <w:sz w:val="20"/>
-          <w:szCs w:val="20"/>
-        </w:rPr>
-        <w:t>VM was launched and CPU p</w:t>
+        <w:t xml:space="preserve"> was sitting on this line, </w:t>
+      </w:r>
+      <w:proofErr w:type="spellStart"/>
+      <w:r>
+        <w:rPr>
+          <w:rFonts w:ascii="Garamond" w:hAnsi="Garamond"/>
+          <w:sz w:val="20"/>
+          <w:szCs w:val="20"/>
+        </w:rPr>
+        <w:t>Visual</w:t>
+      </w:r>
+      <w:r>
+        <w:rPr>
+          <w:rFonts w:ascii="Garamond" w:hAnsi="Garamond"/>
+          <w:sz w:val="20"/>
+          <w:szCs w:val="20"/>
+        </w:rPr>
+        <w:t>VM</w:t>
+      </w:r>
+      <w:proofErr w:type="spellEnd"/>
+      <w:r>
+        <w:rPr>
+          <w:rFonts w:ascii="Garamond" w:hAnsi="Garamond"/>
+          <w:sz w:val="20"/>
+          <w:szCs w:val="20"/>
+        </w:rPr>
+        <w:t xml:space="preserve"> was launched and CPU p</w:t>
       </w:r>
       <w:r>
         <w:rPr>
@@ -470,7 +542,27 @@
           <w:szCs w:val="20"/>
           <w:lang w:val="en-GB"/>
         </w:rPr>
-        <w:t xml:space="preserve">The input data used for profiling was a 3 : 2 aspect ratio 1.2 megapixel image, a 4 : 3 aspect ratio 1.2 megapixel image, </w:t>
+        <w:t xml:space="preserve">The input data used for profiling was a </w:t>
+      </w:r>
+      <w:proofErr w:type="gramStart"/>
+      <w:r>
+        <w:rPr>
+          <w:rFonts w:ascii="Garamond" w:hAnsi="Garamond"/>
+          <w:sz w:val="20"/>
+          <w:szCs w:val="20"/>
+          <w:lang w:val="en-GB"/>
+        </w:rPr>
+        <w:t>3 :</w:t>
+      </w:r>
+      <w:proofErr w:type="gramEnd"/>
+      <w:r>
+        <w:rPr>
+          <w:rFonts w:ascii="Garamond" w:hAnsi="Garamond"/>
+          <w:sz w:val="20"/>
+          <w:szCs w:val="20"/>
+          <w:lang w:val="en-GB"/>
+        </w:rPr>
+        <w:t xml:space="preserve"> 2 aspect ratio 1.2 megapixel image, a 4 : 3 aspect ratio 1.2 megapixel image, </w:t>
       </w:r>
       <w:r>
         <w:rPr>
@@ -497,7 +589,27 @@
           <w:szCs w:val="20"/>
           <w:lang w:val="en-GB"/>
         </w:rPr>
-        <w:t xml:space="preserve"> All images were photographs of people’s faces as the types of images that will be halftoned are likely to be images of people.</w:t>
+        <w:t xml:space="preserve"> All images were photographs of people’s faces as the types of images that will be </w:t>
+      </w:r>
+      <w:proofErr w:type="spellStart"/>
+      <w:r>
+        <w:rPr>
+          <w:rFonts w:ascii="Garamond" w:hAnsi="Garamond"/>
+          <w:sz w:val="20"/>
+          <w:szCs w:val="20"/>
+          <w:lang w:val="en-GB"/>
+        </w:rPr>
+        <w:t>halftoned</w:t>
+      </w:r>
+      <w:proofErr w:type="spellEnd"/>
+      <w:r>
+        <w:rPr>
+          <w:rFonts w:ascii="Garamond" w:hAnsi="Garamond"/>
+          <w:sz w:val="20"/>
+          <w:szCs w:val="20"/>
+          <w:lang w:val="en-GB"/>
+        </w:rPr>
+        <w:t xml:space="preserve"> are likely to be images of people.</w:t>
       </w:r>
     </w:p>
     <w:p>
@@ -516,7 +628,27 @@
           <w:szCs w:val="20"/>
           <w:lang w:val="en-GB"/>
         </w:rPr>
-        <w:t xml:space="preserve">The two 1.2 megapixel images were selected for use in testing because the target device (Nexus 7) has a 1.2 megapixel front facing camera. The aspect ratios of 3 : 2 and 4 : 3 were chosen because </w:t>
+        <w:t xml:space="preserve">The two 1.2 megapixel images were selected for use in testing because the target device (Nexus 7) has a 1.2 megapixel front facing camera. The aspect ratios of </w:t>
+      </w:r>
+      <w:proofErr w:type="gramStart"/>
+      <w:r>
+        <w:rPr>
+          <w:rFonts w:ascii="Garamond" w:hAnsi="Garamond"/>
+          <w:sz w:val="20"/>
+          <w:szCs w:val="20"/>
+          <w:lang w:val="en-GB"/>
+        </w:rPr>
+        <w:t>3 :</w:t>
+      </w:r>
+      <w:proofErr w:type="gramEnd"/>
+      <w:r>
+        <w:rPr>
+          <w:rFonts w:ascii="Garamond" w:hAnsi="Garamond"/>
+          <w:sz w:val="20"/>
+          <w:szCs w:val="20"/>
+          <w:lang w:val="en-GB"/>
+        </w:rPr>
+        <w:t xml:space="preserve"> 2 and 4 : 3 were chosen because </w:t>
       </w:r>
       <w:r>
         <w:rPr>
@@ -600,14 +732,25 @@
         </w:rPr>
         <w:t xml:space="preserve">ratio </w:t>
       </w:r>
-      <w:r>
-        <w:rPr>
-          <w:rFonts w:ascii="Garamond" w:hAnsi="Garamond"/>
-          <w:sz w:val="20"/>
-          <w:szCs w:val="20"/>
-          <w:lang w:val="en-GB"/>
-        </w:rPr>
-        <w:t xml:space="preserve">4 : 3 </w:t>
+      <w:proofErr w:type="gramStart"/>
+      <w:r>
+        <w:rPr>
+          <w:rFonts w:ascii="Garamond" w:hAnsi="Garamond"/>
+          <w:sz w:val="20"/>
+          <w:szCs w:val="20"/>
+          <w:lang w:val="en-GB"/>
+        </w:rPr>
+        <w:t>4 :</w:t>
+      </w:r>
+      <w:proofErr w:type="gramEnd"/>
+      <w:r>
+        <w:rPr>
+          <w:rFonts w:ascii="Garamond" w:hAnsi="Garamond"/>
+          <w:sz w:val="20"/>
+          <w:szCs w:val="20"/>
+          <w:lang w:val="en-GB"/>
+        </w:rPr>
+        <w:t xml:space="preserve"> 3 </w:t>
       </w:r>
       <w:r>
         <w:rPr>
@@ -697,7 +840,27 @@
           <w:szCs w:val="20"/>
           <w:lang w:val="en-GB"/>
         </w:rPr>
-        <w:t xml:space="preserve"> user who has the Ye Olde Times app, and there is no guarantee what type of phone that user might have. Thus, in order to cover the worst possible case</w:t>
+        <w:t xml:space="preserve"> user who has the Ye </w:t>
+      </w:r>
+      <w:proofErr w:type="spellStart"/>
+      <w:r>
+        <w:rPr>
+          <w:rFonts w:ascii="Garamond" w:hAnsi="Garamond"/>
+          <w:sz w:val="20"/>
+          <w:szCs w:val="20"/>
+          <w:lang w:val="en-GB"/>
+        </w:rPr>
+        <w:t>Olde</w:t>
+      </w:r>
+      <w:proofErr w:type="spellEnd"/>
+      <w:r>
+        <w:rPr>
+          <w:rFonts w:ascii="Garamond" w:hAnsi="Garamond"/>
+          <w:sz w:val="20"/>
+          <w:szCs w:val="20"/>
+          <w:lang w:val="en-GB"/>
+        </w:rPr>
+        <w:t xml:space="preserve"> Times app, and there is no guarantee what type of phone that user might have. Thus, in order to cover the worst possible case</w:t>
       </w:r>
       <w:r>
         <w:rPr>
@@ -742,7 +905,35 @@
           <w:sz w:val="20"/>
           <w:szCs w:val="20"/>
         </w:rPr>
-        <w:t>It was decided to make changes to the convertToGrayscale() method in the Image class</w:t>
+        <w:t xml:space="preserve">It was decided to make changes to the </w:t>
+      </w:r>
+      <w:proofErr w:type="spellStart"/>
+      <w:proofErr w:type="gramStart"/>
+      <w:r>
+        <w:rPr>
+          <w:rFonts w:ascii="Garamond" w:hAnsi="Garamond"/>
+          <w:sz w:val="20"/>
+          <w:szCs w:val="20"/>
+        </w:rPr>
+        <w:t>convertToGrayscale</w:t>
+      </w:r>
+      <w:proofErr w:type="spellEnd"/>
+      <w:r>
+        <w:rPr>
+          <w:rFonts w:ascii="Garamond" w:hAnsi="Garamond"/>
+          <w:sz w:val="20"/>
+          <w:szCs w:val="20"/>
+        </w:rPr>
+        <w:t>(</w:t>
+      </w:r>
+      <w:proofErr w:type="gramEnd"/>
+      <w:r>
+        <w:rPr>
+          <w:rFonts w:ascii="Garamond" w:hAnsi="Garamond"/>
+          <w:sz w:val="20"/>
+          <w:szCs w:val="20"/>
+        </w:rPr>
+        <w:t>) method in the Image class</w:t>
       </w:r>
       <w:r>
         <w:rPr>
@@ -766,7 +957,25 @@
           <w:sz w:val="20"/>
           <w:szCs w:val="20"/>
         </w:rPr>
-        <w:t xml:space="preserve"> (disregarding the write method as it did nothing more than use the Java ImageIO.write() method which is necessary to output the image)</w:t>
+        <w:t xml:space="preserve"> (disregarding the write method as it did nothing more than use the Java </w:t>
+      </w:r>
+      <w:proofErr w:type="spellStart"/>
+      <w:r>
+        <w:rPr>
+          <w:rFonts w:ascii="Garamond" w:hAnsi="Garamond"/>
+          <w:sz w:val="20"/>
+          <w:szCs w:val="20"/>
+        </w:rPr>
+        <w:t>ImageIO.write</w:t>
+      </w:r>
+      <w:proofErr w:type="spellEnd"/>
+      <w:r>
+        <w:rPr>
+          <w:rFonts w:ascii="Garamond" w:hAnsi="Garamond"/>
+          <w:sz w:val="20"/>
+          <w:szCs w:val="20"/>
+        </w:rPr>
+        <w:t>() method which is necessary to output the image)</w:t>
       </w:r>
       <w:r>
         <w:rPr>
@@ -905,13 +1114,23 @@
         </w:rPr>
         <w:t xml:space="preserve">It was also decided to remove the hash map that was being used to store all of the grey colours to avoid having to create duplicate </w:t>
       </w:r>
-      <w:r>
-        <w:rPr>
-          <w:rFonts w:ascii="Garamond" w:hAnsi="Garamond"/>
-          <w:sz w:val="20"/>
-          <w:szCs w:val="20"/>
-        </w:rPr>
-        <w:t xml:space="preserve">Color </w:t>
+      <w:proofErr w:type="spellStart"/>
+      <w:r>
+        <w:rPr>
+          <w:rFonts w:ascii="Garamond" w:hAnsi="Garamond"/>
+          <w:sz w:val="20"/>
+          <w:szCs w:val="20"/>
+        </w:rPr>
+        <w:t>Color</w:t>
+      </w:r>
+      <w:proofErr w:type="spellEnd"/>
+      <w:r>
+        <w:rPr>
+          <w:rFonts w:ascii="Garamond" w:hAnsi="Garamond"/>
+          <w:sz w:val="20"/>
+          <w:szCs w:val="20"/>
+        </w:rPr>
+        <w:t xml:space="preserve"> </w:t>
       </w:r>
       <w:r>
         <w:rPr>
@@ -1182,6 +1401,7 @@
           </wp:anchor>
         </w:drawing>
       </w:r>
+      <w:proofErr w:type="gramStart"/>
       <w:r>
         <w:rPr>
           <w:rFonts w:ascii="Monaco" w:hAnsi="Monaco" w:cs="Courier New"/>
@@ -1194,6 +1414,7 @@
         </w:rPr>
         <w:t>public</w:t>
       </w:r>
+      <w:proofErr w:type="gramEnd"/>
       <w:r>
         <w:rPr>
           <w:rFonts w:ascii="Monaco" w:hAnsi="Monaco" w:cs="Courier New"/>
@@ -1224,7 +1445,29 @@
           <w:szCs w:val="16"/>
           <w:lang w:val="en-GB"/>
         </w:rPr>
-        <w:t xml:space="preserve"> convertToGrayscale()</w:t>
+        <w:t xml:space="preserve"> </w:t>
+      </w:r>
+      <w:proofErr w:type="spellStart"/>
+      <w:r>
+        <w:rPr>
+          <w:rFonts w:ascii="Monaco" w:hAnsi="Monaco" w:cs="Courier New"/>
+          <w:color w:val="000000"/>
+          <w:sz w:val="16"/>
+          <w:szCs w:val="16"/>
+          <w:lang w:val="en-GB"/>
+        </w:rPr>
+        <w:t>convertToGrayscale</w:t>
+      </w:r>
+      <w:proofErr w:type="spellEnd"/>
+      <w:r>
+        <w:rPr>
+          <w:rFonts w:ascii="Monaco" w:hAnsi="Monaco" w:cs="Courier New"/>
+          <w:color w:val="000000"/>
+          <w:sz w:val="16"/>
+          <w:szCs w:val="16"/>
+          <w:lang w:val="en-GB"/>
+        </w:rPr>
+        <w:t>()</w:t>
       </w:r>
     </w:p>
     <w:p>
@@ -1329,6 +1572,7 @@
         </w:rPr>
         <w:tab/>
       </w:r>
+      <w:proofErr w:type="gramStart"/>
       <w:r>
         <w:rPr>
           <w:rFonts w:ascii="Monaco" w:hAnsi="Monaco" w:cs="Courier New"/>
@@ -1341,6 +1585,7 @@
         </w:rPr>
         <w:t>for</w:t>
       </w:r>
+      <w:proofErr w:type="gramEnd"/>
       <w:r>
         <w:rPr>
           <w:rFonts w:ascii="Monaco" w:hAnsi="Monaco" w:cs="Courier New"/>
@@ -1351,6 +1596,7 @@
         </w:rPr>
         <w:t xml:space="preserve"> (</w:t>
       </w:r>
+      <w:proofErr w:type="spellStart"/>
       <w:r>
         <w:rPr>
           <w:rFonts w:ascii="Monaco" w:hAnsi="Monaco" w:cs="Courier New"/>
@@ -1363,15 +1609,60 @@
         </w:rPr>
         <w:t>int</w:t>
       </w:r>
-      <w:r>
-        <w:rPr>
-          <w:rFonts w:ascii="Monaco" w:hAnsi="Monaco" w:cs="Courier New"/>
-          <w:color w:val="000000"/>
-          <w:sz w:val="16"/>
-          <w:szCs w:val="16"/>
-          <w:lang w:val="en-GB"/>
-        </w:rPr>
-        <w:t xml:space="preserve"> i = 0; i &lt; </w:t>
+      <w:proofErr w:type="spellEnd"/>
+      <w:r>
+        <w:rPr>
+          <w:rFonts w:ascii="Monaco" w:hAnsi="Monaco" w:cs="Courier New"/>
+          <w:color w:val="000000"/>
+          <w:sz w:val="16"/>
+          <w:szCs w:val="16"/>
+          <w:lang w:val="en-GB"/>
+        </w:rPr>
+        <w:t xml:space="preserve"> </w:t>
+      </w:r>
+      <w:proofErr w:type="spellStart"/>
+      <w:r>
+        <w:rPr>
+          <w:rFonts w:ascii="Monaco" w:hAnsi="Monaco" w:cs="Courier New"/>
+          <w:color w:val="000000"/>
+          <w:sz w:val="16"/>
+          <w:szCs w:val="16"/>
+          <w:lang w:val="en-GB"/>
+        </w:rPr>
+        <w:t>i</w:t>
+      </w:r>
+      <w:proofErr w:type="spellEnd"/>
+      <w:r>
+        <w:rPr>
+          <w:rFonts w:ascii="Monaco" w:hAnsi="Monaco" w:cs="Courier New"/>
+          <w:color w:val="000000"/>
+          <w:sz w:val="16"/>
+          <w:szCs w:val="16"/>
+          <w:lang w:val="en-GB"/>
+        </w:rPr>
+        <w:t xml:space="preserve"> = 0; </w:t>
+      </w:r>
+      <w:proofErr w:type="spellStart"/>
+      <w:r>
+        <w:rPr>
+          <w:rFonts w:ascii="Monaco" w:hAnsi="Monaco" w:cs="Courier New"/>
+          <w:color w:val="000000"/>
+          <w:sz w:val="16"/>
+          <w:szCs w:val="16"/>
+          <w:lang w:val="en-GB"/>
+        </w:rPr>
+        <w:t>i</w:t>
+      </w:r>
+      <w:proofErr w:type="spellEnd"/>
+      <w:r>
+        <w:rPr>
+          <w:rFonts w:ascii="Monaco" w:hAnsi="Monaco" w:cs="Courier New"/>
+          <w:color w:val="000000"/>
+          <w:sz w:val="16"/>
+          <w:szCs w:val="16"/>
+          <w:lang w:val="en-GB"/>
+        </w:rPr>
+        <w:t xml:space="preserve"> &lt; </w:t>
       </w:r>
       <w:r>
         <w:rPr>
@@ -1391,7 +1682,29 @@
           <w:szCs w:val="16"/>
           <w:lang w:val="en-GB"/>
         </w:rPr>
-        <w:t xml:space="preserve">; i++) </w:t>
+        <w:t xml:space="preserve">; </w:t>
+      </w:r>
+      <w:proofErr w:type="spellStart"/>
+      <w:r>
+        <w:rPr>
+          <w:rFonts w:ascii="Monaco" w:hAnsi="Monaco" w:cs="Courier New"/>
+          <w:color w:val="000000"/>
+          <w:sz w:val="16"/>
+          <w:szCs w:val="16"/>
+          <w:lang w:val="en-GB"/>
+        </w:rPr>
+        <w:t>i</w:t>
+      </w:r>
+      <w:proofErr w:type="spellEnd"/>
+      <w:r>
+        <w:rPr>
+          <w:rFonts w:ascii="Monaco" w:hAnsi="Monaco" w:cs="Courier New"/>
+          <w:color w:val="000000"/>
+          <w:sz w:val="16"/>
+          <w:szCs w:val="16"/>
+          <w:lang w:val="en-GB"/>
+        </w:rPr>
+        <w:t xml:space="preserve">++) </w:t>
       </w:r>
     </w:p>
     <w:p>
@@ -1472,6 +1785,8 @@
         </w:rPr>
         <w:tab/>
       </w:r>
+      <w:proofErr w:type="spellStart"/>
+      <w:proofErr w:type="gramStart"/>
       <w:r>
         <w:rPr>
           <w:rFonts w:ascii="Monaco" w:hAnsi="Monaco" w:cs="Courier New"/>
@@ -1490,8 +1805,20 @@
           <w:szCs w:val="16"/>
           <w:lang w:val="en-GB"/>
         </w:rPr>
-        <w:t>.add(</w:t>
-      </w:r>
+        <w:t>.add</w:t>
+      </w:r>
+      <w:proofErr w:type="spellEnd"/>
+      <w:r>
+        <w:rPr>
+          <w:rFonts w:ascii="Monaco" w:hAnsi="Monaco" w:cs="Courier New"/>
+          <w:color w:val="000000"/>
+          <w:sz w:val="16"/>
+          <w:szCs w:val="16"/>
+          <w:lang w:val="en-GB"/>
+        </w:rPr>
+        <w:t>(</w:t>
+      </w:r>
+      <w:proofErr w:type="gramEnd"/>
       <w:r>
         <w:rPr>
           <w:rFonts w:ascii="Monaco" w:hAnsi="Monaco" w:cs="Courier New"/>
@@ -1512,7 +1839,29 @@
           <w:szCs w:val="16"/>
           <w:lang w:val="en-GB"/>
         </w:rPr>
-        <w:t xml:space="preserve"> ArrayList&lt;Integer&gt;());</w:t>
+        <w:t xml:space="preserve"> </w:t>
+      </w:r>
+      <w:proofErr w:type="spellStart"/>
+      <w:r>
+        <w:rPr>
+          <w:rFonts w:ascii="Monaco" w:hAnsi="Monaco" w:cs="Courier New"/>
+          <w:color w:val="000000"/>
+          <w:sz w:val="16"/>
+          <w:szCs w:val="16"/>
+          <w:lang w:val="en-GB"/>
+        </w:rPr>
+        <w:t>ArrayList</w:t>
+      </w:r>
+      <w:proofErr w:type="spellEnd"/>
+      <w:r>
+        <w:rPr>
+          <w:rFonts w:ascii="Monaco" w:hAnsi="Monaco" w:cs="Courier New"/>
+          <w:color w:val="000000"/>
+          <w:sz w:val="16"/>
+          <w:szCs w:val="16"/>
+          <w:lang w:val="en-GB"/>
+        </w:rPr>
+        <w:t>&lt;Integer&gt;());</w:t>
       </w:r>
     </w:p>
     <w:p>
@@ -1549,6 +1898,7 @@
         <w:tab/>
         <w:t xml:space="preserve">      </w:t>
       </w:r>
+      <w:proofErr w:type="gramStart"/>
       <w:r>
         <w:rPr>
           <w:rFonts w:ascii="Monaco" w:hAnsi="Monaco" w:cs="Courier New"/>
@@ -1561,6 +1911,7 @@
         </w:rPr>
         <w:t>for</w:t>
       </w:r>
+      <w:proofErr w:type="gramEnd"/>
       <w:r>
         <w:rPr>
           <w:rFonts w:ascii="Monaco" w:hAnsi="Monaco" w:cs="Courier New"/>
@@ -1571,6 +1922,7 @@
         </w:rPr>
         <w:t xml:space="preserve"> (</w:t>
       </w:r>
+      <w:proofErr w:type="spellStart"/>
       <w:r>
         <w:rPr>
           <w:rFonts w:ascii="Monaco" w:hAnsi="Monaco" w:cs="Courier New"/>
@@ -1583,6 +1935,7 @@
         </w:rPr>
         <w:t>int</w:t>
       </w:r>
+      <w:proofErr w:type="spellEnd"/>
       <w:r>
         <w:rPr>
           <w:rFonts w:ascii="Monaco" w:hAnsi="Monaco" w:cs="Courier New"/>
@@ -1701,7 +2054,29 @@
           <w:szCs w:val="16"/>
           <w:lang w:val="en-GB"/>
         </w:rPr>
-        <w:t>// Obtain the pixel's red blue and green values</w:t>
+        <w:t xml:space="preserve">// </w:t>
+      </w:r>
+      <w:proofErr w:type="gramStart"/>
+      <w:r>
+        <w:rPr>
+          <w:rFonts w:ascii="Monaco" w:hAnsi="Monaco" w:cs="Courier New"/>
+          <w:color w:val="3F7F5F"/>
+          <w:sz w:val="16"/>
+          <w:szCs w:val="16"/>
+          <w:lang w:val="en-GB"/>
+        </w:rPr>
+        <w:t>Obtain</w:t>
+      </w:r>
+      <w:proofErr w:type="gramEnd"/>
+      <w:r>
+        <w:rPr>
+          <w:rFonts w:ascii="Monaco" w:hAnsi="Monaco" w:cs="Courier New"/>
+          <w:color w:val="3F7F5F"/>
+          <w:sz w:val="16"/>
+          <w:szCs w:val="16"/>
+          <w:lang w:val="en-GB"/>
+        </w:rPr>
+        <w:t xml:space="preserve"> the pixel's red blue and green values</w:t>
       </w:r>
     </w:p>
     <w:p>
@@ -1736,7 +2111,51 @@
           <w:lang w:val="en-GB"/>
         </w:rPr>
         <w:tab/>
-        <w:t xml:space="preserve">        Color pixelRGB = </w:t>
+        <w:t xml:space="preserve">        </w:t>
+      </w:r>
+      <w:proofErr w:type="spellStart"/>
+      <w:r>
+        <w:rPr>
+          <w:rFonts w:ascii="Monaco" w:hAnsi="Monaco" w:cs="Courier New"/>
+          <w:color w:val="000000"/>
+          <w:sz w:val="16"/>
+          <w:szCs w:val="16"/>
+          <w:lang w:val="en-GB"/>
+        </w:rPr>
+        <w:t>Color</w:t>
+      </w:r>
+      <w:proofErr w:type="spellEnd"/>
+      <w:r>
+        <w:rPr>
+          <w:rFonts w:ascii="Monaco" w:hAnsi="Monaco" w:cs="Courier New"/>
+          <w:color w:val="000000"/>
+          <w:sz w:val="16"/>
+          <w:szCs w:val="16"/>
+          <w:lang w:val="en-GB"/>
+        </w:rPr>
+        <w:t xml:space="preserve"> </w:t>
+      </w:r>
+      <w:proofErr w:type="spellStart"/>
+      <w:r>
+        <w:rPr>
+          <w:rFonts w:ascii="Monaco" w:hAnsi="Monaco" w:cs="Courier New"/>
+          <w:color w:val="000000"/>
+          <w:sz w:val="16"/>
+          <w:szCs w:val="16"/>
+          <w:lang w:val="en-GB"/>
+        </w:rPr>
+        <w:t>pixelRGB</w:t>
+      </w:r>
+      <w:proofErr w:type="spellEnd"/>
+      <w:r>
+        <w:rPr>
+          <w:rFonts w:ascii="Monaco" w:hAnsi="Monaco" w:cs="Courier New"/>
+          <w:color w:val="000000"/>
+          <w:sz w:val="16"/>
+          <w:szCs w:val="16"/>
+          <w:lang w:val="en-GB"/>
+        </w:rPr>
+        <w:t xml:space="preserve"> = </w:t>
       </w:r>
       <w:r>
         <w:rPr>
@@ -1758,8 +2177,33 @@
           <w:szCs w:val="16"/>
           <w:lang w:val="en-GB"/>
         </w:rPr>
-        <w:t xml:space="preserve"> Color(</w:t>
-      </w:r>
+        <w:t xml:space="preserve"> </w:t>
+      </w:r>
+      <w:proofErr w:type="spellStart"/>
+      <w:proofErr w:type="gramStart"/>
+      <w:r>
+        <w:rPr>
+          <w:rFonts w:ascii="Monaco" w:hAnsi="Monaco" w:cs="Courier New"/>
+          <w:color w:val="000000"/>
+          <w:sz w:val="16"/>
+          <w:szCs w:val="16"/>
+          <w:lang w:val="en-GB"/>
+        </w:rPr>
+        <w:t>Color</w:t>
+      </w:r>
+      <w:proofErr w:type="spellEnd"/>
+      <w:r>
+        <w:rPr>
+          <w:rFonts w:ascii="Monaco" w:hAnsi="Monaco" w:cs="Courier New"/>
+          <w:color w:val="000000"/>
+          <w:sz w:val="16"/>
+          <w:szCs w:val="16"/>
+          <w:lang w:val="en-GB"/>
+        </w:rPr>
+        <w:t>(</w:t>
+      </w:r>
+      <w:proofErr w:type="spellStart"/>
+      <w:proofErr w:type="gramEnd"/>
       <w:r>
         <w:rPr>
           <w:rFonts w:ascii="Monaco" w:hAnsi="Monaco" w:cs="Courier New"/>
@@ -1778,7 +2222,40 @@
           <w:szCs w:val="16"/>
           <w:lang w:val="en-GB"/>
         </w:rPr>
-        <w:t>.getRGB(j,i));</w:t>
+        <w:t>.getRGB</w:t>
+      </w:r>
+      <w:proofErr w:type="spellEnd"/>
+      <w:r>
+        <w:rPr>
+          <w:rFonts w:ascii="Monaco" w:hAnsi="Monaco" w:cs="Courier New"/>
+          <w:color w:val="000000"/>
+          <w:sz w:val="16"/>
+          <w:szCs w:val="16"/>
+          <w:lang w:val="en-GB"/>
+        </w:rPr>
+        <w:t>(</w:t>
+      </w:r>
+      <w:proofErr w:type="spellStart"/>
+      <w:r>
+        <w:rPr>
+          <w:rFonts w:ascii="Monaco" w:hAnsi="Monaco" w:cs="Courier New"/>
+          <w:color w:val="000000"/>
+          <w:sz w:val="16"/>
+          <w:szCs w:val="16"/>
+          <w:lang w:val="en-GB"/>
+        </w:rPr>
+        <w:t>j,i</w:t>
+      </w:r>
+      <w:proofErr w:type="spellEnd"/>
+      <w:r>
+        <w:rPr>
+          <w:rFonts w:ascii="Monaco" w:hAnsi="Monaco" w:cs="Courier New"/>
+          <w:color w:val="000000"/>
+          <w:sz w:val="16"/>
+          <w:szCs w:val="16"/>
+          <w:lang w:val="en-GB"/>
+        </w:rPr>
+        <w:t>));</w:t>
       </w:r>
     </w:p>
     <w:p>
@@ -1858,7 +2335,29 @@
           <w:szCs w:val="16"/>
           <w:lang w:val="en-GB"/>
         </w:rPr>
-        <w:t xml:space="preserve">// Obtain grey </w:t>
+        <w:t xml:space="preserve">// </w:t>
+      </w:r>
+      <w:proofErr w:type="gramStart"/>
+      <w:r>
+        <w:rPr>
+          <w:rFonts w:ascii="Monaco" w:hAnsi="Monaco" w:cs="Courier New"/>
+          <w:color w:val="3F7F5F"/>
+          <w:sz w:val="16"/>
+          <w:szCs w:val="16"/>
+          <w:lang w:val="en-GB"/>
+        </w:rPr>
+        <w:t>Obtain</w:t>
+      </w:r>
+      <w:proofErr w:type="gramEnd"/>
+      <w:r>
+        <w:rPr>
+          <w:rFonts w:ascii="Monaco" w:hAnsi="Monaco" w:cs="Courier New"/>
+          <w:color w:val="3F7F5F"/>
+          <w:sz w:val="16"/>
+          <w:szCs w:val="16"/>
+          <w:lang w:val="en-GB"/>
+        </w:rPr>
+        <w:t xml:space="preserve"> grey </w:t>
       </w:r>
       <w:r>
         <w:rPr>
@@ -1949,6 +2448,8 @@
         <w:tab/>
         <w:t xml:space="preserve">        </w:t>
       </w:r>
+      <w:proofErr w:type="spellStart"/>
+      <w:proofErr w:type="gramStart"/>
       <w:r>
         <w:rPr>
           <w:rFonts w:ascii="Monaco" w:hAnsi="Monaco" w:cs="Courier New"/>
@@ -1961,6 +2462,8 @@
         </w:rPr>
         <w:t>int</w:t>
       </w:r>
+      <w:proofErr w:type="spellEnd"/>
+      <w:proofErr w:type="gramEnd"/>
       <w:r>
         <w:rPr>
           <w:rFonts w:ascii="Monaco" w:hAnsi="Monaco" w:cs="Courier New"/>
@@ -2005,6 +2508,7 @@
         </w:rPr>
         <w:t>(</w:t>
       </w:r>
+      <w:proofErr w:type="gramStart"/>
       <w:r>
         <w:rPr>
           <w:rFonts w:ascii="Monaco" w:hAnsi="Monaco" w:cs="Courier New"/>
@@ -2017,15 +2521,38 @@
         </w:rPr>
         <w:t>int</w:t>
       </w:r>
-      <w:r>
-        <w:rPr>
-          <w:rFonts w:ascii="Monaco" w:hAnsi="Monaco" w:cs="Courier New"/>
-          <w:color w:val="000000"/>
-          <w:sz w:val="16"/>
-          <w:szCs w:val="16"/>
-          <w:lang w:val="en-GB"/>
-        </w:rPr>
-        <w:t>)((pixelRGB.getRed()*0.2126)+(pixelRGB.getGreen()*0.7152)+(pixelRGB.getBlue()*0.0722));</w:t>
+      <w:proofErr w:type="gramEnd"/>
+      <w:r>
+        <w:rPr>
+          <w:rFonts w:ascii="Monaco" w:hAnsi="Monaco" w:cs="Courier New"/>
+          <w:color w:val="000000"/>
+          <w:sz w:val="16"/>
+          <w:szCs w:val="16"/>
+          <w:lang w:val="en-GB"/>
+        </w:rPr>
+        <w:t>)((</w:t>
+      </w:r>
+      <w:proofErr w:type="gramStart"/>
+      <w:r>
+        <w:rPr>
+          <w:rFonts w:ascii="Monaco" w:hAnsi="Monaco" w:cs="Courier New"/>
+          <w:color w:val="000000"/>
+          <w:sz w:val="16"/>
+          <w:szCs w:val="16"/>
+          <w:lang w:val="en-GB"/>
+        </w:rPr>
+        <w:t>pixelRGB.getRed(</w:t>
+      </w:r>
+      <w:proofErr w:type="gramEnd"/>
+      <w:r>
+        <w:rPr>
+          <w:rFonts w:ascii="Monaco" w:hAnsi="Monaco" w:cs="Courier New"/>
+          <w:color w:val="000000"/>
+          <w:sz w:val="16"/>
+          <w:szCs w:val="16"/>
+          <w:lang w:val="en-GB"/>
+        </w:rPr>
+        <w:t>)*0.2126)+(pixelRGB.getGreen()*0.7152)+(pixelRGB.getBlue()*0.0722));</w:t>
       </w:r>
     </w:p>
     <w:p>
@@ -2086,7 +2613,29 @@
           <w:szCs w:val="16"/>
           <w:lang w:val="en-GB"/>
         </w:rPr>
-        <w:t xml:space="preserve">/* If the grey color has not been encountered before, put it into the </w:t>
+        <w:t xml:space="preserve">/* If the grey </w:t>
+      </w:r>
+      <w:proofErr w:type="spellStart"/>
+      <w:r>
+        <w:rPr>
+          <w:rFonts w:ascii="Monaco" w:hAnsi="Monaco" w:cs="Courier New"/>
+          <w:color w:val="3F7F5F"/>
+          <w:sz w:val="16"/>
+          <w:szCs w:val="16"/>
+          <w:lang w:val="en-GB"/>
+        </w:rPr>
+        <w:t>color</w:t>
+      </w:r>
+      <w:proofErr w:type="spellEnd"/>
+      <w:r>
+        <w:rPr>
+          <w:rFonts w:ascii="Monaco" w:hAnsi="Monaco" w:cs="Courier New"/>
+          <w:color w:val="3F7F5F"/>
+          <w:sz w:val="16"/>
+          <w:szCs w:val="16"/>
+          <w:lang w:val="en-GB"/>
+        </w:rPr>
+        <w:t xml:space="preserve"> has not been encountered before, put it into the </w:t>
       </w:r>
     </w:p>
     <w:p>
@@ -2111,19 +2660,45 @@
           <w:szCs w:val="16"/>
           <w:lang w:val="en-GB"/>
         </w:rPr>
-        <w:t xml:space="preserve"> * greyVarients </w:t>
-      </w:r>
+        <w:t xml:space="preserve"> * </w:t>
+      </w:r>
+      <w:proofErr w:type="spellStart"/>
+      <w:proofErr w:type="gramStart"/>
       <w:r>
         <w:rPr>
           <w:rFonts w:ascii="Monaco" w:hAnsi="Monaco" w:cs="Courier New"/>
           <w:color w:val="3F7F5F"/>
           <w:sz w:val="16"/>
           <w:szCs w:val="16"/>
+          <w:lang w:val="en-GB"/>
+        </w:rPr>
+        <w:t>greyVarients</w:t>
+      </w:r>
+      <w:proofErr w:type="spellEnd"/>
+      <w:proofErr w:type="gramEnd"/>
+      <w:r>
+        <w:rPr>
+          <w:rFonts w:ascii="Monaco" w:hAnsi="Monaco" w:cs="Courier New"/>
+          <w:color w:val="3F7F5F"/>
+          <w:sz w:val="16"/>
+          <w:szCs w:val="16"/>
+          <w:lang w:val="en-GB"/>
+        </w:rPr>
+        <w:t xml:space="preserve"> </w:t>
+      </w:r>
+      <w:proofErr w:type="spellStart"/>
+      <w:r>
+        <w:rPr>
+          <w:rFonts w:ascii="Monaco" w:hAnsi="Monaco" w:cs="Courier New"/>
+          <w:color w:val="3F7F5F"/>
+          <w:sz w:val="16"/>
+          <w:szCs w:val="16"/>
           <w:u w:val="single"/>
           <w:lang w:val="en-GB"/>
         </w:rPr>
         <w:t>hashmap</w:t>
       </w:r>
+      <w:proofErr w:type="spellEnd"/>
       <w:r>
         <w:rPr>
           <w:rFonts w:ascii="Monaco" w:hAnsi="Monaco" w:cs="Courier New"/>
@@ -2177,7 +2752,29 @@
           <w:lang w:val="en-GB"/>
         </w:rPr>
         <w:tab/>
-        <w:t xml:space="preserve">        * grey is encountered again</w:t>
+        <w:t xml:space="preserve">        * </w:t>
+      </w:r>
+      <w:proofErr w:type="gramStart"/>
+      <w:r>
+        <w:rPr>
+          <w:rFonts w:ascii="Monaco" w:hAnsi="Monaco" w:cs="Courier New"/>
+          <w:color w:val="3F7F5F"/>
+          <w:sz w:val="16"/>
+          <w:szCs w:val="16"/>
+          <w:lang w:val="en-GB"/>
+        </w:rPr>
+        <w:t>grey</w:t>
+      </w:r>
+      <w:proofErr w:type="gramEnd"/>
+      <w:r>
+        <w:rPr>
+          <w:rFonts w:ascii="Monaco" w:hAnsi="Monaco" w:cs="Courier New"/>
+          <w:color w:val="3F7F5F"/>
+          <w:sz w:val="16"/>
+          <w:szCs w:val="16"/>
+          <w:lang w:val="en-GB"/>
+        </w:rPr>
+        <w:t xml:space="preserve"> is encountered again</w:t>
       </w:r>
     </w:p>
     <w:p>
@@ -2247,7 +2844,51 @@
           <w:lang w:val="en-GB"/>
         </w:rPr>
         <w:tab/>
-        <w:t xml:space="preserve">        Color greyColor;</w:t>
+        <w:t xml:space="preserve">        </w:t>
+      </w:r>
+      <w:proofErr w:type="spellStart"/>
+      <w:r>
+        <w:rPr>
+          <w:rFonts w:ascii="Monaco" w:hAnsi="Monaco" w:cs="Courier New"/>
+          <w:color w:val="000000"/>
+          <w:sz w:val="16"/>
+          <w:szCs w:val="16"/>
+          <w:lang w:val="en-GB"/>
+        </w:rPr>
+        <w:t>Color</w:t>
+      </w:r>
+      <w:proofErr w:type="spellEnd"/>
+      <w:r>
+        <w:rPr>
+          <w:rFonts w:ascii="Monaco" w:hAnsi="Monaco" w:cs="Courier New"/>
+          <w:color w:val="000000"/>
+          <w:sz w:val="16"/>
+          <w:szCs w:val="16"/>
+          <w:lang w:val="en-GB"/>
+        </w:rPr>
+        <w:t xml:space="preserve"> </w:t>
+      </w:r>
+      <w:proofErr w:type="spellStart"/>
+      <w:r>
+        <w:rPr>
+          <w:rFonts w:ascii="Monaco" w:hAnsi="Monaco" w:cs="Courier New"/>
+          <w:color w:val="000000"/>
+          <w:sz w:val="16"/>
+          <w:szCs w:val="16"/>
+          <w:lang w:val="en-GB"/>
+        </w:rPr>
+        <w:t>greyColor</w:t>
+      </w:r>
+      <w:proofErr w:type="spellEnd"/>
+      <w:r>
+        <w:rPr>
+          <w:rFonts w:ascii="Monaco" w:hAnsi="Monaco" w:cs="Courier New"/>
+          <w:color w:val="000000"/>
+          <w:sz w:val="16"/>
+          <w:szCs w:val="16"/>
+          <w:lang w:val="en-GB"/>
+        </w:rPr>
+        <w:t>;</w:t>
       </w:r>
     </w:p>
     <w:p>
@@ -2284,6 +2925,7 @@
         <w:tab/>
         <w:t xml:space="preserve">        </w:t>
       </w:r>
+      <w:proofErr w:type="gramStart"/>
       <w:r>
         <w:rPr>
           <w:rFonts w:ascii="Monaco" w:hAnsi="Monaco" w:cs="Courier New"/>
@@ -2306,6 +2948,8 @@
         </w:rPr>
         <w:t>(</w:t>
       </w:r>
+      <w:proofErr w:type="spellStart"/>
+      <w:proofErr w:type="gramEnd"/>
       <w:r>
         <w:rPr>
           <w:rFonts w:ascii="Monaco" w:hAnsi="Monaco" w:cs="Courier New"/>
@@ -2324,7 +2968,18 @@
           <w:szCs w:val="16"/>
           <w:lang w:val="en-GB"/>
         </w:rPr>
-        <w:t xml:space="preserve">.get(grey)!= </w:t>
+        <w:t>.get</w:t>
+      </w:r>
+      <w:proofErr w:type="spellEnd"/>
+      <w:r>
+        <w:rPr>
+          <w:rFonts w:ascii="Monaco" w:hAnsi="Monaco" w:cs="Courier New"/>
+          <w:color w:val="000000"/>
+          <w:sz w:val="16"/>
+          <w:szCs w:val="16"/>
+          <w:lang w:val="en-GB"/>
+        </w:rPr>
+        <w:t xml:space="preserve">(grey)!= </w:t>
       </w:r>
       <w:r>
         <w:rPr>
@@ -2392,8 +3047,32 @@
           <w:lang w:val="en-GB"/>
         </w:rPr>
         <w:tab/>
-        <w:t xml:space="preserve">greyColor = </w:t>
-      </w:r>
+      </w:r>
+      <w:proofErr w:type="spellStart"/>
+      <w:proofErr w:type="gramStart"/>
+      <w:r>
+        <w:rPr>
+          <w:rFonts w:ascii="Monaco" w:hAnsi="Monaco" w:cs="Courier New"/>
+          <w:color w:val="000000"/>
+          <w:sz w:val="16"/>
+          <w:szCs w:val="16"/>
+          <w:lang w:val="en-GB"/>
+        </w:rPr>
+        <w:t>greyColor</w:t>
+      </w:r>
+      <w:proofErr w:type="spellEnd"/>
+      <w:proofErr w:type="gramEnd"/>
+      <w:r>
+        <w:rPr>
+          <w:rFonts w:ascii="Monaco" w:hAnsi="Monaco" w:cs="Courier New"/>
+          <w:color w:val="000000"/>
+          <w:sz w:val="16"/>
+          <w:szCs w:val="16"/>
+          <w:lang w:val="en-GB"/>
+        </w:rPr>
+        <w:t xml:space="preserve"> = </w:t>
+      </w:r>
+      <w:proofErr w:type="spellStart"/>
       <w:r>
         <w:rPr>
           <w:rFonts w:ascii="Monaco" w:hAnsi="Monaco" w:cs="Courier New"/>
@@ -2412,7 +3091,18 @@
           <w:szCs w:val="16"/>
           <w:lang w:val="en-GB"/>
         </w:rPr>
-        <w:t>.get(grey);</w:t>
+        <w:t>.get</w:t>
+      </w:r>
+      <w:proofErr w:type="spellEnd"/>
+      <w:r>
+        <w:rPr>
+          <w:rFonts w:ascii="Monaco" w:hAnsi="Monaco" w:cs="Courier New"/>
+          <w:color w:val="000000"/>
+          <w:sz w:val="16"/>
+          <w:szCs w:val="16"/>
+          <w:lang w:val="en-GB"/>
+        </w:rPr>
+        <w:t>(grey);</w:t>
       </w:r>
     </w:p>
     <w:p>
@@ -2449,6 +3139,7 @@
         <w:tab/>
         <w:t xml:space="preserve">        </w:t>
       </w:r>
+      <w:proofErr w:type="gramStart"/>
       <w:r>
         <w:rPr>
           <w:rFonts w:ascii="Monaco" w:hAnsi="Monaco" w:cs="Courier New"/>
@@ -2461,6 +3152,7 @@
         </w:rPr>
         <w:t>else</w:t>
       </w:r>
+      <w:proofErr w:type="gramEnd"/>
     </w:p>
     <w:p>
       <w:pPr>
@@ -2540,7 +3232,31 @@
           <w:lang w:val="en-GB"/>
         </w:rPr>
         <w:tab/>
-        <w:t xml:space="preserve"> greyColor = </w:t>
+        <w:t xml:space="preserve"> </w:t>
+      </w:r>
+      <w:proofErr w:type="spellStart"/>
+      <w:proofErr w:type="gramStart"/>
+      <w:r>
+        <w:rPr>
+          <w:rFonts w:ascii="Monaco" w:hAnsi="Monaco" w:cs="Courier New"/>
+          <w:color w:val="000000"/>
+          <w:sz w:val="16"/>
+          <w:szCs w:val="16"/>
+          <w:lang w:val="en-GB"/>
+        </w:rPr>
+        <w:t>greyColor</w:t>
+      </w:r>
+      <w:proofErr w:type="spellEnd"/>
+      <w:proofErr w:type="gramEnd"/>
+      <w:r>
+        <w:rPr>
+          <w:rFonts w:ascii="Monaco" w:hAnsi="Monaco" w:cs="Courier New"/>
+          <w:color w:val="000000"/>
+          <w:sz w:val="16"/>
+          <w:szCs w:val="16"/>
+          <w:lang w:val="en-GB"/>
+        </w:rPr>
+        <w:t xml:space="preserve"> = </w:t>
       </w:r>
       <w:r>
         <w:rPr>
@@ -2562,7 +3278,29 @@
           <w:szCs w:val="16"/>
           <w:lang w:val="en-GB"/>
         </w:rPr>
-        <w:t xml:space="preserve"> Color(grey, grey, grey); </w:t>
+        <w:t xml:space="preserve"> </w:t>
+      </w:r>
+      <w:proofErr w:type="spellStart"/>
+      <w:r>
+        <w:rPr>
+          <w:rFonts w:ascii="Monaco" w:hAnsi="Monaco" w:cs="Courier New"/>
+          <w:color w:val="000000"/>
+          <w:sz w:val="16"/>
+          <w:szCs w:val="16"/>
+          <w:lang w:val="en-GB"/>
+        </w:rPr>
+        <w:t>Color</w:t>
+      </w:r>
+      <w:proofErr w:type="spellEnd"/>
+      <w:r>
+        <w:rPr>
+          <w:rFonts w:ascii="Monaco" w:hAnsi="Monaco" w:cs="Courier New"/>
+          <w:color w:val="000000"/>
+          <w:sz w:val="16"/>
+          <w:szCs w:val="16"/>
+          <w:lang w:val="en-GB"/>
+        </w:rPr>
+        <w:t xml:space="preserve">(grey, grey, grey); </w:t>
       </w:r>
     </w:p>
     <w:p>
@@ -2610,6 +3348,8 @@
         <w:tab/>
         <w:t xml:space="preserve"> </w:t>
       </w:r>
+      <w:proofErr w:type="spellStart"/>
+      <w:proofErr w:type="gramStart"/>
       <w:r>
         <w:rPr>
           <w:rFonts w:ascii="Monaco" w:hAnsi="Monaco" w:cs="Courier New"/>
@@ -2628,7 +3368,51 @@
           <w:szCs w:val="16"/>
           <w:lang w:val="en-GB"/>
         </w:rPr>
-        <w:t>.put(grey, greyColor);</w:t>
+        <w:t>.put</w:t>
+      </w:r>
+      <w:proofErr w:type="spellEnd"/>
+      <w:r>
+        <w:rPr>
+          <w:rFonts w:ascii="Monaco" w:hAnsi="Monaco" w:cs="Courier New"/>
+          <w:color w:val="000000"/>
+          <w:sz w:val="16"/>
+          <w:szCs w:val="16"/>
+          <w:lang w:val="en-GB"/>
+        </w:rPr>
+        <w:t>(</w:t>
+      </w:r>
+      <w:proofErr w:type="gramEnd"/>
+      <w:r>
+        <w:rPr>
+          <w:rFonts w:ascii="Monaco" w:hAnsi="Monaco" w:cs="Courier New"/>
+          <w:color w:val="000000"/>
+          <w:sz w:val="16"/>
+          <w:szCs w:val="16"/>
+          <w:lang w:val="en-GB"/>
+        </w:rPr>
+        <w:t xml:space="preserve">grey, </w:t>
+      </w:r>
+      <w:proofErr w:type="spellStart"/>
+      <w:r>
+        <w:rPr>
+          <w:rFonts w:ascii="Monaco" w:hAnsi="Monaco" w:cs="Courier New"/>
+          <w:color w:val="000000"/>
+          <w:sz w:val="16"/>
+          <w:szCs w:val="16"/>
+          <w:lang w:val="en-GB"/>
+        </w:rPr>
+        <w:t>greyColor</w:t>
+      </w:r>
+      <w:proofErr w:type="spellEnd"/>
+      <w:r>
+        <w:rPr>
+          <w:rFonts w:ascii="Monaco" w:hAnsi="Monaco" w:cs="Courier New"/>
+          <w:color w:val="000000"/>
+          <w:sz w:val="16"/>
+          <w:szCs w:val="16"/>
+          <w:lang w:val="en-GB"/>
+        </w:rPr>
+        <w:t>);</w:t>
       </w:r>
     </w:p>
     <w:p>
@@ -2789,6 +3573,8 @@
         </w:rPr>
         <w:tab/>
       </w:r>
+      <w:proofErr w:type="spellStart"/>
+      <w:proofErr w:type="gramStart"/>
       <w:r>
         <w:rPr>
           <w:rFonts w:ascii="Monaco" w:hAnsi="Monaco" w:cs="Courier New"/>
@@ -2807,7 +3593,73 @@
           <w:szCs w:val="16"/>
           <w:lang w:val="en-GB"/>
         </w:rPr>
-        <w:t>.setRGB(j, i, greyColor.getRGB());</w:t>
+        <w:t>.setRGB</w:t>
+      </w:r>
+      <w:proofErr w:type="spellEnd"/>
+      <w:r>
+        <w:rPr>
+          <w:rFonts w:ascii="Monaco" w:hAnsi="Monaco" w:cs="Courier New"/>
+          <w:color w:val="000000"/>
+          <w:sz w:val="16"/>
+          <w:szCs w:val="16"/>
+          <w:lang w:val="en-GB"/>
+        </w:rPr>
+        <w:t>(</w:t>
+      </w:r>
+      <w:proofErr w:type="gramEnd"/>
+      <w:r>
+        <w:rPr>
+          <w:rFonts w:ascii="Monaco" w:hAnsi="Monaco" w:cs="Courier New"/>
+          <w:color w:val="000000"/>
+          <w:sz w:val="16"/>
+          <w:szCs w:val="16"/>
+          <w:lang w:val="en-GB"/>
+        </w:rPr>
+        <w:t xml:space="preserve">j, </w:t>
+      </w:r>
+      <w:proofErr w:type="spellStart"/>
+      <w:r>
+        <w:rPr>
+          <w:rFonts w:ascii="Monaco" w:hAnsi="Monaco" w:cs="Courier New"/>
+          <w:color w:val="000000"/>
+          <w:sz w:val="16"/>
+          <w:szCs w:val="16"/>
+          <w:lang w:val="en-GB"/>
+        </w:rPr>
+        <w:t>i</w:t>
+      </w:r>
+      <w:proofErr w:type="spellEnd"/>
+      <w:r>
+        <w:rPr>
+          <w:rFonts w:ascii="Monaco" w:hAnsi="Monaco" w:cs="Courier New"/>
+          <w:color w:val="000000"/>
+          <w:sz w:val="16"/>
+          <w:szCs w:val="16"/>
+          <w:lang w:val="en-GB"/>
+        </w:rPr>
+        <w:t xml:space="preserve">, </w:t>
+      </w:r>
+      <w:proofErr w:type="spellStart"/>
+      <w:r>
+        <w:rPr>
+          <w:rFonts w:ascii="Monaco" w:hAnsi="Monaco" w:cs="Courier New"/>
+          <w:color w:val="000000"/>
+          <w:sz w:val="16"/>
+          <w:szCs w:val="16"/>
+          <w:lang w:val="en-GB"/>
+        </w:rPr>
+        <w:t>greyColor.getRGB</w:t>
+      </w:r>
+      <w:proofErr w:type="spellEnd"/>
+      <w:r>
+        <w:rPr>
+          <w:rFonts w:ascii="Monaco" w:hAnsi="Monaco" w:cs="Courier New"/>
+          <w:color w:val="000000"/>
+          <w:sz w:val="16"/>
+          <w:szCs w:val="16"/>
+          <w:lang w:val="en-GB"/>
+        </w:rPr>
+        <w:t>());</w:t>
       </w:r>
     </w:p>
     <w:p>
@@ -2913,6 +3765,8 @@
         </w:rPr>
         <w:tab/>
       </w:r>
+      <w:proofErr w:type="spellStart"/>
+      <w:proofErr w:type="gramStart"/>
       <w:r>
         <w:rPr>
           <w:rFonts w:ascii="Monaco" w:hAnsi="Monaco" w:cs="Courier New"/>
@@ -2941,7 +3795,41 @@
           <w:szCs w:val="16"/>
           <w:lang w:val="en-GB"/>
         </w:rPr>
-        <w:t>.get(i).add(grey);</w:t>
+        <w:t>.get</w:t>
+      </w:r>
+      <w:proofErr w:type="spellEnd"/>
+      <w:r>
+        <w:rPr>
+          <w:rFonts w:ascii="Monaco" w:hAnsi="Monaco" w:cs="Courier New"/>
+          <w:color w:val="000000"/>
+          <w:sz w:val="16"/>
+          <w:szCs w:val="16"/>
+          <w:lang w:val="en-GB"/>
+        </w:rPr>
+        <w:t>(</w:t>
+      </w:r>
+      <w:proofErr w:type="spellStart"/>
+      <w:proofErr w:type="gramEnd"/>
+      <w:r>
+        <w:rPr>
+          <w:rFonts w:ascii="Monaco" w:hAnsi="Monaco" w:cs="Courier New"/>
+          <w:color w:val="000000"/>
+          <w:sz w:val="16"/>
+          <w:szCs w:val="16"/>
+          <w:lang w:val="en-GB"/>
+        </w:rPr>
+        <w:t>i</w:t>
+      </w:r>
+      <w:proofErr w:type="spellEnd"/>
+      <w:r>
+        <w:rPr>
+          <w:rFonts w:ascii="Monaco" w:hAnsi="Monaco" w:cs="Courier New"/>
+          <w:color w:val="000000"/>
+          <w:sz w:val="16"/>
+          <w:szCs w:val="16"/>
+          <w:lang w:val="en-GB"/>
+        </w:rPr>
+        <w:t>).add(grey);</w:t>
       </w:r>
     </w:p>
     <w:p>
@@ -3080,15 +3968,51 @@
           <w:sz w:val="20"/>
           <w:szCs w:val="20"/>
         </w:rPr>
-        <w:t xml:space="preserve"> (greyVarients)</w:t>
-      </w:r>
-      <w:r>
-        <w:rPr>
-          <w:rFonts w:ascii="Garamond" w:hAnsi="Garamond"/>
-          <w:sz w:val="20"/>
-          <w:szCs w:val="20"/>
-        </w:rPr>
-        <w:t xml:space="preserve"> being used in order to store all of the grey Color objects the first time that a certain type of grey was encountered such that there </w:t>
+        <w:t xml:space="preserve"> (</w:t>
+      </w:r>
+      <w:proofErr w:type="spellStart"/>
+      <w:r>
+        <w:rPr>
+          <w:rFonts w:ascii="Garamond" w:hAnsi="Garamond"/>
+          <w:sz w:val="20"/>
+          <w:szCs w:val="20"/>
+        </w:rPr>
+        <w:t>greyVarients</w:t>
+      </w:r>
+      <w:proofErr w:type="spellEnd"/>
+      <w:r>
+        <w:rPr>
+          <w:rFonts w:ascii="Garamond" w:hAnsi="Garamond"/>
+          <w:sz w:val="20"/>
+          <w:szCs w:val="20"/>
+        </w:rPr>
+        <w:t>)</w:t>
+      </w:r>
+      <w:r>
+        <w:rPr>
+          <w:rFonts w:ascii="Garamond" w:hAnsi="Garamond"/>
+          <w:sz w:val="20"/>
+          <w:szCs w:val="20"/>
+        </w:rPr>
+        <w:t xml:space="preserve"> being used in order to store all of the grey </w:t>
+      </w:r>
+      <w:proofErr w:type="spellStart"/>
+      <w:r>
+        <w:rPr>
+          <w:rFonts w:ascii="Garamond" w:hAnsi="Garamond"/>
+          <w:sz w:val="20"/>
+          <w:szCs w:val="20"/>
+        </w:rPr>
+        <w:t>Color</w:t>
+      </w:r>
+      <w:proofErr w:type="spellEnd"/>
+      <w:r>
+        <w:rPr>
+          <w:rFonts w:ascii="Garamond" w:hAnsi="Garamond"/>
+          <w:sz w:val="20"/>
+          <w:szCs w:val="20"/>
+        </w:rPr>
+        <w:t xml:space="preserve"> objects the first time that a certain type of grey was encountered such that there </w:t>
       </w:r>
       <w:r>
         <w:rPr>
@@ -3145,7 +4069,25 @@
           <w:sz w:val="20"/>
           <w:szCs w:val="20"/>
         </w:rPr>
-        <w:t xml:space="preserve"> for storing the grey Color objects</w:t>
+        <w:t xml:space="preserve"> for storing the grey </w:t>
+      </w:r>
+      <w:proofErr w:type="spellStart"/>
+      <w:r>
+        <w:rPr>
+          <w:rFonts w:ascii="Garamond" w:hAnsi="Garamond"/>
+          <w:sz w:val="20"/>
+          <w:szCs w:val="20"/>
+        </w:rPr>
+        <w:t>Color</w:t>
+      </w:r>
+      <w:proofErr w:type="spellEnd"/>
+      <w:r>
+        <w:rPr>
+          <w:rFonts w:ascii="Garamond" w:hAnsi="Garamond"/>
+          <w:sz w:val="20"/>
+          <w:szCs w:val="20"/>
+        </w:rPr>
+        <w:t xml:space="preserve"> objects</w:t>
       </w:r>
       <w:r>
         <w:rPr>
@@ -3169,6 +4111,7 @@
           <w:lang w:val="en-GB"/>
         </w:rPr>
       </w:pPr>
+      <w:proofErr w:type="gramStart"/>
       <w:r>
         <w:rPr>
           <w:rFonts w:ascii="Monaco" w:hAnsi="Monaco" w:cs="Monaco"/>
@@ -3181,6 +4124,7 @@
         </w:rPr>
         <w:t>public</w:t>
       </w:r>
+      <w:proofErr w:type="gramEnd"/>
       <w:r>
         <w:rPr>
           <w:rFonts w:ascii="Monaco" w:hAnsi="Monaco" w:cs="Monaco"/>
@@ -3211,7 +4155,29 @@
           <w:szCs w:val="16"/>
           <w:lang w:val="en-GB"/>
         </w:rPr>
-        <w:t xml:space="preserve"> convertToGrayscale()</w:t>
+        <w:t xml:space="preserve"> </w:t>
+      </w:r>
+      <w:proofErr w:type="spellStart"/>
+      <w:r>
+        <w:rPr>
+          <w:rFonts w:ascii="Monaco" w:hAnsi="Monaco" w:cs="Monaco"/>
+          <w:color w:val="000000"/>
+          <w:sz w:val="16"/>
+          <w:szCs w:val="16"/>
+          <w:lang w:val="en-GB"/>
+        </w:rPr>
+        <w:t>convertToGrayscale</w:t>
+      </w:r>
+      <w:proofErr w:type="spellEnd"/>
+      <w:r>
+        <w:rPr>
+          <w:rFonts w:ascii="Monaco" w:hAnsi="Monaco" w:cs="Monaco"/>
+          <w:color w:val="000000"/>
+          <w:sz w:val="16"/>
+          <w:szCs w:val="16"/>
+          <w:lang w:val="en-GB"/>
+        </w:rPr>
+        <w:t>()</w:t>
       </w:r>
     </w:p>
     <w:p>
@@ -3316,6 +4282,7 @@
         </w:rPr>
         <w:tab/>
       </w:r>
+      <w:proofErr w:type="gramStart"/>
       <w:r>
         <w:rPr>
           <w:rFonts w:ascii="Monaco" w:hAnsi="Monaco" w:cs="Monaco"/>
@@ -3328,6 +4295,7 @@
         </w:rPr>
         <w:t>for</w:t>
       </w:r>
+      <w:proofErr w:type="gramEnd"/>
       <w:r>
         <w:rPr>
           <w:rFonts w:ascii="Monaco" w:hAnsi="Monaco" w:cs="Monaco"/>
@@ -3338,6 +4306,7 @@
         </w:rPr>
         <w:t xml:space="preserve"> (</w:t>
       </w:r>
+      <w:proofErr w:type="spellStart"/>
       <w:r>
         <w:rPr>
           <w:rFonts w:ascii="Monaco" w:hAnsi="Monaco" w:cs="Monaco"/>
@@ -3350,15 +4319,60 @@
         </w:rPr>
         <w:t>int</w:t>
       </w:r>
-      <w:r>
-        <w:rPr>
-          <w:rFonts w:ascii="Monaco" w:hAnsi="Monaco" w:cs="Monaco"/>
-          <w:color w:val="000000"/>
-          <w:sz w:val="16"/>
-          <w:szCs w:val="16"/>
-          <w:lang w:val="en-GB"/>
-        </w:rPr>
-        <w:t xml:space="preserve"> i = 0; i &lt; </w:t>
+      <w:proofErr w:type="spellEnd"/>
+      <w:r>
+        <w:rPr>
+          <w:rFonts w:ascii="Monaco" w:hAnsi="Monaco" w:cs="Monaco"/>
+          <w:color w:val="000000"/>
+          <w:sz w:val="16"/>
+          <w:szCs w:val="16"/>
+          <w:lang w:val="en-GB"/>
+        </w:rPr>
+        <w:t xml:space="preserve"> </w:t>
+      </w:r>
+      <w:proofErr w:type="spellStart"/>
+      <w:r>
+        <w:rPr>
+          <w:rFonts w:ascii="Monaco" w:hAnsi="Monaco" w:cs="Monaco"/>
+          <w:color w:val="000000"/>
+          <w:sz w:val="16"/>
+          <w:szCs w:val="16"/>
+          <w:lang w:val="en-GB"/>
+        </w:rPr>
+        <w:t>i</w:t>
+      </w:r>
+      <w:proofErr w:type="spellEnd"/>
+      <w:r>
+        <w:rPr>
+          <w:rFonts w:ascii="Monaco" w:hAnsi="Monaco" w:cs="Monaco"/>
+          <w:color w:val="000000"/>
+          <w:sz w:val="16"/>
+          <w:szCs w:val="16"/>
+          <w:lang w:val="en-GB"/>
+        </w:rPr>
+        <w:t xml:space="preserve"> = 0; </w:t>
+      </w:r>
+      <w:proofErr w:type="spellStart"/>
+      <w:r>
+        <w:rPr>
+          <w:rFonts w:ascii="Monaco" w:hAnsi="Monaco" w:cs="Monaco"/>
+          <w:color w:val="000000"/>
+          <w:sz w:val="16"/>
+          <w:szCs w:val="16"/>
+          <w:lang w:val="en-GB"/>
+        </w:rPr>
+        <w:t>i</w:t>
+      </w:r>
+      <w:proofErr w:type="spellEnd"/>
+      <w:r>
+        <w:rPr>
+          <w:rFonts w:ascii="Monaco" w:hAnsi="Monaco" w:cs="Monaco"/>
+          <w:color w:val="000000"/>
+          <w:sz w:val="16"/>
+          <w:szCs w:val="16"/>
+          <w:lang w:val="en-GB"/>
+        </w:rPr>
+        <w:t xml:space="preserve"> &lt; </w:t>
       </w:r>
       <w:r>
         <w:rPr>
@@ -3378,7 +4392,29 @@
           <w:szCs w:val="16"/>
           <w:lang w:val="en-GB"/>
         </w:rPr>
-        <w:t xml:space="preserve">; i++) </w:t>
+        <w:t xml:space="preserve">; </w:t>
+      </w:r>
+      <w:proofErr w:type="spellStart"/>
+      <w:r>
+        <w:rPr>
+          <w:rFonts w:ascii="Monaco" w:hAnsi="Monaco" w:cs="Monaco"/>
+          <w:color w:val="000000"/>
+          <w:sz w:val="16"/>
+          <w:szCs w:val="16"/>
+          <w:lang w:val="en-GB"/>
+        </w:rPr>
+        <w:t>i</w:t>
+      </w:r>
+      <w:proofErr w:type="spellEnd"/>
+      <w:r>
+        <w:rPr>
+          <w:rFonts w:ascii="Monaco" w:hAnsi="Monaco" w:cs="Monaco"/>
+          <w:color w:val="000000"/>
+          <w:sz w:val="16"/>
+          <w:szCs w:val="16"/>
+          <w:lang w:val="en-GB"/>
+        </w:rPr>
+        <w:t xml:space="preserve">++) </w:t>
       </w:r>
     </w:p>
     <w:p>
@@ -3459,6 +4495,8 @@
         </w:rPr>
         <w:tab/>
       </w:r>
+      <w:proofErr w:type="spellStart"/>
+      <w:proofErr w:type="gramStart"/>
       <w:r>
         <w:rPr>
           <w:rFonts w:ascii="Monaco" w:hAnsi="Monaco" w:cs="Monaco"/>
@@ -3477,8 +4515,20 @@
           <w:szCs w:val="16"/>
           <w:lang w:val="en-GB"/>
         </w:rPr>
-        <w:t>.add(</w:t>
-      </w:r>
+        <w:t>.add</w:t>
+      </w:r>
+      <w:proofErr w:type="spellEnd"/>
+      <w:r>
+        <w:rPr>
+          <w:rFonts w:ascii="Monaco" w:hAnsi="Monaco" w:cs="Monaco"/>
+          <w:color w:val="000000"/>
+          <w:sz w:val="16"/>
+          <w:szCs w:val="16"/>
+          <w:lang w:val="en-GB"/>
+        </w:rPr>
+        <w:t>(</w:t>
+      </w:r>
+      <w:proofErr w:type="gramEnd"/>
       <w:r>
         <w:rPr>
           <w:rFonts w:ascii="Monaco" w:hAnsi="Monaco" w:cs="Monaco"/>
@@ -3499,7 +4549,29 @@
           <w:szCs w:val="16"/>
           <w:lang w:val="en-GB"/>
         </w:rPr>
-        <w:t xml:space="preserve"> ArrayList&lt;Integer&gt;());</w:t>
+        <w:t xml:space="preserve"> </w:t>
+      </w:r>
+      <w:proofErr w:type="spellStart"/>
+      <w:r>
+        <w:rPr>
+          <w:rFonts w:ascii="Monaco" w:hAnsi="Monaco" w:cs="Monaco"/>
+          <w:color w:val="000000"/>
+          <w:sz w:val="16"/>
+          <w:szCs w:val="16"/>
+          <w:lang w:val="en-GB"/>
+        </w:rPr>
+        <w:t>ArrayList</w:t>
+      </w:r>
+      <w:proofErr w:type="spellEnd"/>
+      <w:r>
+        <w:rPr>
+          <w:rFonts w:ascii="Monaco" w:hAnsi="Monaco" w:cs="Monaco"/>
+          <w:color w:val="000000"/>
+          <w:sz w:val="16"/>
+          <w:szCs w:val="16"/>
+          <w:lang w:val="en-GB"/>
+        </w:rPr>
+        <w:t>&lt;Integer&gt;());</w:t>
       </w:r>
     </w:p>
     <w:p>
@@ -3536,6 +4608,7 @@
         <w:tab/>
         <w:t xml:space="preserve">      </w:t>
       </w:r>
+      <w:proofErr w:type="gramStart"/>
       <w:r>
         <w:rPr>
           <w:rFonts w:ascii="Monaco" w:hAnsi="Monaco" w:cs="Monaco"/>
@@ -3548,6 +4621,7 @@
         </w:rPr>
         <w:t>for</w:t>
       </w:r>
+      <w:proofErr w:type="gramEnd"/>
       <w:r>
         <w:rPr>
           <w:rFonts w:ascii="Monaco" w:hAnsi="Monaco" w:cs="Monaco"/>
@@ -3558,6 +4632,7 @@
         </w:rPr>
         <w:t xml:space="preserve"> (</w:t>
       </w:r>
+      <w:proofErr w:type="spellStart"/>
       <w:r>
         <w:rPr>
           <w:rFonts w:ascii="Monaco" w:hAnsi="Monaco" w:cs="Monaco"/>
@@ -3570,6 +4645,7 @@
         </w:rPr>
         <w:t>int</w:t>
       </w:r>
+      <w:proofErr w:type="spellEnd"/>
       <w:r>
         <w:rPr>
           <w:rFonts w:ascii="Monaco" w:hAnsi="Monaco" w:cs="Monaco"/>
@@ -3688,7 +4764,29 @@
           <w:szCs w:val="16"/>
           <w:lang w:val="en-GB"/>
         </w:rPr>
-        <w:t>// Obtain the pixel's red blue and green values</w:t>
+        <w:t xml:space="preserve">// </w:t>
+      </w:r>
+      <w:proofErr w:type="gramStart"/>
+      <w:r>
+        <w:rPr>
+          <w:rFonts w:ascii="Monaco" w:hAnsi="Monaco" w:cs="Monaco"/>
+          <w:color w:val="3F7F5F"/>
+          <w:sz w:val="16"/>
+          <w:szCs w:val="16"/>
+          <w:lang w:val="en-GB"/>
+        </w:rPr>
+        <w:t>Obtain</w:t>
+      </w:r>
+      <w:proofErr w:type="gramEnd"/>
+      <w:r>
+        <w:rPr>
+          <w:rFonts w:ascii="Monaco" w:hAnsi="Monaco" w:cs="Monaco"/>
+          <w:color w:val="3F7F5F"/>
+          <w:sz w:val="16"/>
+          <w:szCs w:val="16"/>
+          <w:lang w:val="en-GB"/>
+        </w:rPr>
+        <w:t xml:space="preserve"> the pixel's red blue and green values</w:t>
       </w:r>
     </w:p>
     <w:p>
@@ -3723,7 +4821,51 @@
           <w:lang w:val="en-GB"/>
         </w:rPr>
         <w:tab/>
-        <w:t xml:space="preserve">        Color pixelRGB = </w:t>
+        <w:t xml:space="preserve">        </w:t>
+      </w:r>
+      <w:proofErr w:type="spellStart"/>
+      <w:r>
+        <w:rPr>
+          <w:rFonts w:ascii="Monaco" w:hAnsi="Monaco" w:cs="Monaco"/>
+          <w:color w:val="000000"/>
+          <w:sz w:val="16"/>
+          <w:szCs w:val="16"/>
+          <w:lang w:val="en-GB"/>
+        </w:rPr>
+        <w:t>Color</w:t>
+      </w:r>
+      <w:proofErr w:type="spellEnd"/>
+      <w:r>
+        <w:rPr>
+          <w:rFonts w:ascii="Monaco" w:hAnsi="Monaco" w:cs="Monaco"/>
+          <w:color w:val="000000"/>
+          <w:sz w:val="16"/>
+          <w:szCs w:val="16"/>
+          <w:lang w:val="en-GB"/>
+        </w:rPr>
+        <w:t xml:space="preserve"> </w:t>
+      </w:r>
+      <w:proofErr w:type="spellStart"/>
+      <w:r>
+        <w:rPr>
+          <w:rFonts w:ascii="Monaco" w:hAnsi="Monaco" w:cs="Monaco"/>
+          <w:color w:val="000000"/>
+          <w:sz w:val="16"/>
+          <w:szCs w:val="16"/>
+          <w:lang w:val="en-GB"/>
+        </w:rPr>
+        <w:t>pixelRGB</w:t>
+      </w:r>
+      <w:proofErr w:type="spellEnd"/>
+      <w:r>
+        <w:rPr>
+          <w:rFonts w:ascii="Monaco" w:hAnsi="Monaco" w:cs="Monaco"/>
+          <w:color w:val="000000"/>
+          <w:sz w:val="16"/>
+          <w:szCs w:val="16"/>
+          <w:lang w:val="en-GB"/>
+        </w:rPr>
+        <w:t xml:space="preserve"> = </w:t>
       </w:r>
       <w:r>
         <w:rPr>
@@ -3745,8 +4887,33 @@
           <w:szCs w:val="16"/>
           <w:lang w:val="en-GB"/>
         </w:rPr>
-        <w:t xml:space="preserve"> Color(</w:t>
-      </w:r>
+        <w:t xml:space="preserve"> </w:t>
+      </w:r>
+      <w:proofErr w:type="spellStart"/>
+      <w:proofErr w:type="gramStart"/>
+      <w:r>
+        <w:rPr>
+          <w:rFonts w:ascii="Monaco" w:hAnsi="Monaco" w:cs="Monaco"/>
+          <w:color w:val="000000"/>
+          <w:sz w:val="16"/>
+          <w:szCs w:val="16"/>
+          <w:lang w:val="en-GB"/>
+        </w:rPr>
+        <w:t>Color</w:t>
+      </w:r>
+      <w:proofErr w:type="spellEnd"/>
+      <w:r>
+        <w:rPr>
+          <w:rFonts w:ascii="Monaco" w:hAnsi="Monaco" w:cs="Monaco"/>
+          <w:color w:val="000000"/>
+          <w:sz w:val="16"/>
+          <w:szCs w:val="16"/>
+          <w:lang w:val="en-GB"/>
+        </w:rPr>
+        <w:t>(</w:t>
+      </w:r>
+      <w:proofErr w:type="spellStart"/>
+      <w:proofErr w:type="gramEnd"/>
       <w:r>
         <w:rPr>
           <w:rFonts w:ascii="Monaco" w:hAnsi="Monaco" w:cs="Monaco"/>
@@ -3765,7 +4932,40 @@
           <w:szCs w:val="16"/>
           <w:lang w:val="en-GB"/>
         </w:rPr>
-        <w:t>.getRGB(j,i));</w:t>
+        <w:t>.getRGB</w:t>
+      </w:r>
+      <w:proofErr w:type="spellEnd"/>
+      <w:r>
+        <w:rPr>
+          <w:rFonts w:ascii="Monaco" w:hAnsi="Monaco" w:cs="Monaco"/>
+          <w:color w:val="000000"/>
+          <w:sz w:val="16"/>
+          <w:szCs w:val="16"/>
+          <w:lang w:val="en-GB"/>
+        </w:rPr>
+        <w:t>(</w:t>
+      </w:r>
+      <w:proofErr w:type="spellStart"/>
+      <w:r>
+        <w:rPr>
+          <w:rFonts w:ascii="Monaco" w:hAnsi="Monaco" w:cs="Monaco"/>
+          <w:color w:val="000000"/>
+          <w:sz w:val="16"/>
+          <w:szCs w:val="16"/>
+          <w:lang w:val="en-GB"/>
+        </w:rPr>
+        <w:t>j,i</w:t>
+      </w:r>
+      <w:proofErr w:type="spellEnd"/>
+      <w:r>
+        <w:rPr>
+          <w:rFonts w:ascii="Monaco" w:hAnsi="Monaco" w:cs="Monaco"/>
+          <w:color w:val="000000"/>
+          <w:sz w:val="16"/>
+          <w:szCs w:val="16"/>
+          <w:lang w:val="en-GB"/>
+        </w:rPr>
+        <w:t>));</w:t>
       </w:r>
     </w:p>
     <w:p>
@@ -3845,7 +5045,29 @@
           <w:szCs w:val="16"/>
           <w:lang w:val="en-GB"/>
         </w:rPr>
-        <w:t xml:space="preserve">// Obtain grey </w:t>
+        <w:t xml:space="preserve">// </w:t>
+      </w:r>
+      <w:proofErr w:type="gramStart"/>
+      <w:r>
+        <w:rPr>
+          <w:rFonts w:ascii="Monaco" w:hAnsi="Monaco" w:cs="Monaco"/>
+          <w:color w:val="3F7F5F"/>
+          <w:sz w:val="16"/>
+          <w:szCs w:val="16"/>
+          <w:lang w:val="en-GB"/>
+        </w:rPr>
+        <w:t>Obtain</w:t>
+      </w:r>
+      <w:proofErr w:type="gramEnd"/>
+      <w:r>
+        <w:rPr>
+          <w:rFonts w:ascii="Monaco" w:hAnsi="Monaco" w:cs="Monaco"/>
+          <w:color w:val="3F7F5F"/>
+          <w:sz w:val="16"/>
+          <w:szCs w:val="16"/>
+          <w:lang w:val="en-GB"/>
+        </w:rPr>
+        <w:t xml:space="preserve"> grey </w:t>
       </w:r>
       <w:r>
         <w:rPr>
@@ -3936,6 +5158,8 @@
         <w:tab/>
         <w:t xml:space="preserve">        </w:t>
       </w:r>
+      <w:proofErr w:type="spellStart"/>
+      <w:proofErr w:type="gramStart"/>
       <w:r>
         <w:rPr>
           <w:rFonts w:ascii="Monaco" w:hAnsi="Monaco" w:cs="Monaco"/>
@@ -3948,6 +5172,8 @@
         </w:rPr>
         <w:t>int</w:t>
       </w:r>
+      <w:proofErr w:type="spellEnd"/>
+      <w:proofErr w:type="gramEnd"/>
       <w:r>
         <w:rPr>
           <w:rFonts w:ascii="Monaco" w:hAnsi="Monaco" w:cs="Monaco"/>
@@ -3983,6 +5209,7 @@
         </w:rPr>
         <w:t>(</w:t>
       </w:r>
+      <w:proofErr w:type="gramStart"/>
       <w:r>
         <w:rPr>
           <w:rFonts w:ascii="Monaco" w:hAnsi="Monaco" w:cs="Monaco"/>
@@ -3995,15 +5222,38 @@
         </w:rPr>
         <w:t>int</w:t>
       </w:r>
-      <w:r>
-        <w:rPr>
-          <w:rFonts w:ascii="Monaco" w:hAnsi="Monaco" w:cs="Monaco"/>
-          <w:color w:val="000000"/>
-          <w:sz w:val="16"/>
-          <w:szCs w:val="16"/>
-          <w:lang w:val="en-GB"/>
-        </w:rPr>
-        <w:t>)(((pixelRGB.getRed())+(pixelRGB.getGreen())+(pixelRGB.getBlue()))/3);</w:t>
+      <w:proofErr w:type="gramEnd"/>
+      <w:r>
+        <w:rPr>
+          <w:rFonts w:ascii="Monaco" w:hAnsi="Monaco" w:cs="Monaco"/>
+          <w:color w:val="000000"/>
+          <w:sz w:val="16"/>
+          <w:szCs w:val="16"/>
+          <w:lang w:val="en-GB"/>
+        </w:rPr>
+        <w:t>)(((</w:t>
+      </w:r>
+      <w:proofErr w:type="gramStart"/>
+      <w:r>
+        <w:rPr>
+          <w:rFonts w:ascii="Monaco" w:hAnsi="Monaco" w:cs="Monaco"/>
+          <w:color w:val="000000"/>
+          <w:sz w:val="16"/>
+          <w:szCs w:val="16"/>
+          <w:lang w:val="en-GB"/>
+        </w:rPr>
+        <w:t>pixelRGB.getRed(</w:t>
+      </w:r>
+      <w:proofErr w:type="gramEnd"/>
+      <w:r>
+        <w:rPr>
+          <w:rFonts w:ascii="Monaco" w:hAnsi="Monaco" w:cs="Monaco"/>
+          <w:color w:val="000000"/>
+          <w:sz w:val="16"/>
+          <w:szCs w:val="16"/>
+          <w:lang w:val="en-GB"/>
+        </w:rPr>
+        <w:t>))+(pixelRGB.getGreen())+(pixelRGB.getBlue()))/3);</w:t>
       </w:r>
     </w:p>
     <w:p>
@@ -4320,6 +5570,8 @@
         </w:rPr>
         <w:tab/>
       </w:r>
+      <w:proofErr w:type="spellStart"/>
+      <w:proofErr w:type="gramStart"/>
       <w:r>
         <w:rPr>
           <w:rFonts w:ascii="Monaco" w:hAnsi="Monaco" w:cs="Monaco"/>
@@ -4338,7 +5590,51 @@
           <w:szCs w:val="16"/>
           <w:lang w:val="en-GB"/>
         </w:rPr>
-        <w:t xml:space="preserve">.setRGB(j, i, </w:t>
+        <w:t>.setRGB</w:t>
+      </w:r>
+      <w:proofErr w:type="spellEnd"/>
+      <w:r>
+        <w:rPr>
+          <w:rFonts w:ascii="Monaco" w:hAnsi="Monaco" w:cs="Monaco"/>
+          <w:color w:val="000000"/>
+          <w:sz w:val="16"/>
+          <w:szCs w:val="16"/>
+          <w:lang w:val="en-GB"/>
+        </w:rPr>
+        <w:t>(</w:t>
+      </w:r>
+      <w:proofErr w:type="gramEnd"/>
+      <w:r>
+        <w:rPr>
+          <w:rFonts w:ascii="Monaco" w:hAnsi="Monaco" w:cs="Monaco"/>
+          <w:color w:val="000000"/>
+          <w:sz w:val="16"/>
+          <w:szCs w:val="16"/>
+          <w:lang w:val="en-GB"/>
+        </w:rPr>
+        <w:t xml:space="preserve">j, </w:t>
+      </w:r>
+      <w:proofErr w:type="spellStart"/>
+      <w:r>
+        <w:rPr>
+          <w:rFonts w:ascii="Monaco" w:hAnsi="Monaco" w:cs="Monaco"/>
+          <w:color w:val="000000"/>
+          <w:sz w:val="16"/>
+          <w:szCs w:val="16"/>
+          <w:lang w:val="en-GB"/>
+        </w:rPr>
+        <w:t>i</w:t>
+      </w:r>
+      <w:proofErr w:type="spellEnd"/>
+      <w:r>
+        <w:rPr>
+          <w:rFonts w:ascii="Monaco" w:hAnsi="Monaco" w:cs="Monaco"/>
+          <w:color w:val="000000"/>
+          <w:sz w:val="16"/>
+          <w:szCs w:val="16"/>
+          <w:lang w:val="en-GB"/>
+        </w:rPr>
+        <w:t xml:space="preserve">, </w:t>
       </w:r>
       <w:r>
         <w:rPr>
@@ -4360,7 +5656,51 @@
           <w:szCs w:val="16"/>
           <w:lang w:val="en-GB"/>
         </w:rPr>
-        <w:t xml:space="preserve"> Color(grey, grey, grey).getRGB());</w:t>
+        <w:t xml:space="preserve"> </w:t>
+      </w:r>
+      <w:proofErr w:type="spellStart"/>
+      <w:r>
+        <w:rPr>
+          <w:rFonts w:ascii="Monaco" w:hAnsi="Monaco" w:cs="Monaco"/>
+          <w:color w:val="000000"/>
+          <w:sz w:val="16"/>
+          <w:szCs w:val="16"/>
+          <w:lang w:val="en-GB"/>
+        </w:rPr>
+        <w:t>Color</w:t>
+      </w:r>
+      <w:proofErr w:type="spellEnd"/>
+      <w:r>
+        <w:rPr>
+          <w:rFonts w:ascii="Monaco" w:hAnsi="Monaco" w:cs="Monaco"/>
+          <w:color w:val="000000"/>
+          <w:sz w:val="16"/>
+          <w:szCs w:val="16"/>
+          <w:lang w:val="en-GB"/>
+        </w:rPr>
+        <w:t>(grey, grey, grey).</w:t>
+      </w:r>
+      <w:proofErr w:type="spellStart"/>
+      <w:r>
+        <w:rPr>
+          <w:rFonts w:ascii="Monaco" w:hAnsi="Monaco" w:cs="Monaco"/>
+          <w:color w:val="000000"/>
+          <w:sz w:val="16"/>
+          <w:szCs w:val="16"/>
+          <w:lang w:val="en-GB"/>
+        </w:rPr>
+        <w:t>getRGB</w:t>
+      </w:r>
+      <w:proofErr w:type="spellEnd"/>
+      <w:r>
+        <w:rPr>
+          <w:rFonts w:ascii="Monaco" w:hAnsi="Monaco" w:cs="Monaco"/>
+          <w:color w:val="000000"/>
+          <w:sz w:val="16"/>
+          <w:szCs w:val="16"/>
+          <w:lang w:val="en-GB"/>
+        </w:rPr>
+        <w:t>());</w:t>
       </w:r>
     </w:p>
     <w:p>
@@ -4486,6 +5826,7 @@
         </w:rPr>
         <w:tab/>
       </w:r>
+      <w:proofErr w:type="gramStart"/>
       <w:r>
         <w:rPr>
           <w:rFonts w:ascii="Monaco" w:hAnsi="Monaco" w:cs="Monaco"/>
@@ -4494,7 +5835,18 @@
           <w:szCs w:val="16"/>
           <w:lang w:val="en-GB"/>
         </w:rPr>
-        <w:t xml:space="preserve">overlapping circles from the </w:t>
+        <w:t>overlapping</w:t>
+      </w:r>
+      <w:proofErr w:type="gramEnd"/>
+      <w:r>
+        <w:rPr>
+          <w:rFonts w:ascii="Monaco" w:hAnsi="Monaco" w:cs="Monaco"/>
+          <w:color w:val="3F7F5F"/>
+          <w:sz w:val="16"/>
+          <w:szCs w:val="16"/>
+          <w:lang w:val="en-GB"/>
+        </w:rPr>
+        <w:t xml:space="preserve"> circles from the </w:t>
       </w:r>
       <w:r>
         <w:rPr>
@@ -4551,6 +5903,8 @@
         </w:rPr>
         <w:tab/>
       </w:r>
+      <w:proofErr w:type="spellStart"/>
+      <w:proofErr w:type="gramStart"/>
       <w:r>
         <w:rPr>
           <w:rFonts w:ascii="Monaco" w:hAnsi="Monaco" w:cs="Monaco"/>
@@ -4569,7 +5923,41 @@
           <w:szCs w:val="16"/>
           <w:lang w:val="en-GB"/>
         </w:rPr>
-        <w:t>.get(i).add(grey);</w:t>
+        <w:t>.get</w:t>
+      </w:r>
+      <w:proofErr w:type="spellEnd"/>
+      <w:r>
+        <w:rPr>
+          <w:rFonts w:ascii="Monaco" w:hAnsi="Monaco" w:cs="Monaco"/>
+          <w:color w:val="000000"/>
+          <w:sz w:val="16"/>
+          <w:szCs w:val="16"/>
+          <w:lang w:val="en-GB"/>
+        </w:rPr>
+        <w:t>(</w:t>
+      </w:r>
+      <w:proofErr w:type="spellStart"/>
+      <w:proofErr w:type="gramEnd"/>
+      <w:r>
+        <w:rPr>
+          <w:rFonts w:ascii="Monaco" w:hAnsi="Monaco" w:cs="Monaco"/>
+          <w:color w:val="000000"/>
+          <w:sz w:val="16"/>
+          <w:szCs w:val="16"/>
+          <w:lang w:val="en-GB"/>
+        </w:rPr>
+        <w:t>i</w:t>
+      </w:r>
+      <w:proofErr w:type="spellEnd"/>
+      <w:r>
+        <w:rPr>
+          <w:rFonts w:ascii="Monaco" w:hAnsi="Monaco" w:cs="Monaco"/>
+          <w:color w:val="000000"/>
+          <w:sz w:val="16"/>
+          <w:szCs w:val="16"/>
+          <w:lang w:val="en-GB"/>
+        </w:rPr>
+        <w:t>).add(grey);</w:t>
       </w:r>
     </w:p>
     <w:p>
@@ -4686,7 +6074,61 @@
           <w:sz w:val="20"/>
           <w:szCs w:val="20"/>
         </w:rPr>
-        <w:t xml:space="preserve"> Then, instead of creating a new instance of the grey colour inside of a variable and then evaluating whether the grey was in the hash map or not, the hash map has been completely removed. The variable holding the “Color” object for the grey colour was also removed as there was no longer any need to keep it once the hash map was removed. Instead, the Color object is created when it is passed into the setRGB method which also saves time.</w:t>
+        <w:t xml:space="preserve"> Then, instead of creating a new instance of the grey colour inside of a variable and then evaluating whether the grey was in the hash map or not, the hash map has been completely removed. The variable holding the “</w:t>
+      </w:r>
+      <w:proofErr w:type="spellStart"/>
+      <w:r>
+        <w:rPr>
+          <w:rFonts w:ascii="Garamond" w:hAnsi="Garamond"/>
+          <w:sz w:val="20"/>
+          <w:szCs w:val="20"/>
+        </w:rPr>
+        <w:t>Color</w:t>
+      </w:r>
+      <w:proofErr w:type="spellEnd"/>
+      <w:r>
+        <w:rPr>
+          <w:rFonts w:ascii="Garamond" w:hAnsi="Garamond"/>
+          <w:sz w:val="20"/>
+          <w:szCs w:val="20"/>
+        </w:rPr>
+        <w:t xml:space="preserve">” object for the grey colour was also removed as there was no longer any need to keep it once the hash map was removed. Instead, the </w:t>
+      </w:r>
+      <w:proofErr w:type="spellStart"/>
+      <w:r>
+        <w:rPr>
+          <w:rFonts w:ascii="Garamond" w:hAnsi="Garamond"/>
+          <w:sz w:val="20"/>
+          <w:szCs w:val="20"/>
+        </w:rPr>
+        <w:t>Color</w:t>
+      </w:r>
+      <w:proofErr w:type="spellEnd"/>
+      <w:r>
+        <w:rPr>
+          <w:rFonts w:ascii="Garamond" w:hAnsi="Garamond"/>
+          <w:sz w:val="20"/>
+          <w:szCs w:val="20"/>
+        </w:rPr>
+        <w:t xml:space="preserve"> object is created when it is passed into the </w:t>
+      </w:r>
+      <w:proofErr w:type="spellStart"/>
+      <w:r>
+        <w:rPr>
+          <w:rFonts w:ascii="Garamond" w:hAnsi="Garamond"/>
+          <w:sz w:val="20"/>
+          <w:szCs w:val="20"/>
+        </w:rPr>
+        <w:t>setRGB</w:t>
+      </w:r>
+      <w:proofErr w:type="spellEnd"/>
+      <w:r>
+        <w:rPr>
+          <w:rFonts w:ascii="Garamond" w:hAnsi="Garamond"/>
+          <w:sz w:val="20"/>
+          <w:szCs w:val="20"/>
+        </w:rPr>
+        <w:t xml:space="preserve"> method which also saves time.</w:t>
       </w:r>
     </w:p>
     <w:p>
@@ -5129,7 +6571,27 @@
           <w:szCs w:val="20"/>
         </w:rPr>
         <w:tab/>
-        <w:t xml:space="preserve">        After Mo</w:t>
+        <w:t xml:space="preserve">        </w:t>
+      </w:r>
+      <w:proofErr w:type="gramStart"/>
+      <w:r>
+        <w:rPr>
+          <w:rFonts w:ascii="Garamond" w:hAnsi="Garamond"/>
+          <w:b/>
+          <w:sz w:val="20"/>
+          <w:szCs w:val="20"/>
+        </w:rPr>
+        <w:t>After</w:t>
+      </w:r>
+      <w:proofErr w:type="gramEnd"/>
+      <w:r>
+        <w:rPr>
+          <w:rFonts w:ascii="Garamond" w:hAnsi="Garamond"/>
+          <w:b/>
+          <w:sz w:val="20"/>
+          <w:szCs w:val="20"/>
+        </w:rPr>
+        <w:t xml:space="preserve"> Mo</w:t>
       </w:r>
       <w:r>
         <w:rPr>
@@ -5180,7 +6642,43 @@
           <w:sz w:val="20"/>
           <w:szCs w:val="20"/>
         </w:rPr>
-        <w:t xml:space="preserve">relied upon because the Color objects were now being instantiated every single time the setRGB method was being called. However, these trade-offs were determined to be reasonable as the improvement in speed as a result of making these changes was relatively significant. </w:t>
+        <w:t xml:space="preserve">relied upon because the </w:t>
+      </w:r>
+      <w:proofErr w:type="spellStart"/>
+      <w:r>
+        <w:rPr>
+          <w:rFonts w:ascii="Garamond" w:hAnsi="Garamond"/>
+          <w:sz w:val="20"/>
+          <w:szCs w:val="20"/>
+        </w:rPr>
+        <w:t>Color</w:t>
+      </w:r>
+      <w:proofErr w:type="spellEnd"/>
+      <w:r>
+        <w:rPr>
+          <w:rFonts w:ascii="Garamond" w:hAnsi="Garamond"/>
+          <w:sz w:val="20"/>
+          <w:szCs w:val="20"/>
+        </w:rPr>
+        <w:t xml:space="preserve"> objects were now being instantiated every single time the </w:t>
+      </w:r>
+      <w:proofErr w:type="spellStart"/>
+      <w:r>
+        <w:rPr>
+          <w:rFonts w:ascii="Garamond" w:hAnsi="Garamond"/>
+          <w:sz w:val="20"/>
+          <w:szCs w:val="20"/>
+        </w:rPr>
+        <w:t>setRGB</w:t>
+      </w:r>
+      <w:proofErr w:type="spellEnd"/>
+      <w:r>
+        <w:rPr>
+          <w:rFonts w:ascii="Garamond" w:hAnsi="Garamond"/>
+          <w:sz w:val="20"/>
+          <w:szCs w:val="20"/>
+        </w:rPr>
+        <w:t xml:space="preserve"> method was being called. However, these trade-offs were determined to be reasonable as the improvement in speed as a result of making these changes was relatively significant. </w:t>
       </w:r>
     </w:p>
     <w:p>
@@ -5263,7 +6761,25 @@
           <w:sz w:val="20"/>
           <w:szCs w:val="20"/>
         </w:rPr>
-        <w:t>snapshots taken in VisualVM upon performing CPU profiling on the code</w:t>
+        <w:t xml:space="preserve">snapshots taken in </w:t>
+      </w:r>
+      <w:proofErr w:type="spellStart"/>
+      <w:r>
+        <w:rPr>
+          <w:rFonts w:ascii="Garamond" w:hAnsi="Garamond"/>
+          <w:sz w:val="20"/>
+          <w:szCs w:val="20"/>
+        </w:rPr>
+        <w:t>VisualVM</w:t>
+      </w:r>
+      <w:proofErr w:type="spellEnd"/>
+      <w:r>
+        <w:rPr>
+          <w:rFonts w:ascii="Garamond" w:hAnsi="Garamond"/>
+          <w:sz w:val="20"/>
+          <w:szCs w:val="20"/>
+        </w:rPr>
+        <w:t xml:space="preserve"> upon performing CPU profiling on the code</w:t>
       </w:r>
       <w:r>
         <w:rPr>
@@ -5319,7 +6835,15 @@
           <w:sz w:val="20"/>
           <w:szCs w:val="20"/>
         </w:rPr>
-        <w:t xml:space="preserve">4 images </w:t>
+        <w:t>3</w:t>
+      </w:r>
+      <w:r>
+        <w:rPr>
+          <w:rFonts w:ascii="Garamond" w:hAnsi="Garamond"/>
+          <w:sz w:val="20"/>
+          <w:szCs w:val="20"/>
+        </w:rPr>
+        <w:t xml:space="preserve"> images </w:t>
       </w:r>
       <w:r>
         <w:rPr>
@@ -5351,7 +6875,16 @@
           <w:sz w:val="20"/>
           <w:szCs w:val="20"/>
         </w:rPr>
-        <w:t>s (3</w:t>
+        <w:t>s (</w:t>
+      </w:r>
+      <w:proofErr w:type="gramStart"/>
+      <w:r>
+        <w:rPr>
+          <w:rFonts w:ascii="Garamond" w:hAnsi="Garamond"/>
+          <w:sz w:val="20"/>
+          <w:szCs w:val="20"/>
+        </w:rPr>
+        <w:t>3</w:t>
       </w:r>
       <w:r>
         <w:rPr>
@@ -5369,6 +6902,7 @@
         </w:rPr>
         <w:t>:</w:t>
       </w:r>
+      <w:proofErr w:type="gramEnd"/>
       <w:r>
         <w:rPr>
           <w:rFonts w:ascii="Garamond" w:hAnsi="Garamond"/>
@@ -5503,8 +7037,18 @@
           <w:sz w:val="20"/>
           <w:szCs w:val="20"/>
         </w:rPr>
-        <w:t>ults of the profiling conducted.</w:t>
-      </w:r>
+        <w:t xml:space="preserve">ults of the profiling </w:t>
+      </w:r>
+      <w:proofErr w:type="gramStart"/>
+      <w:r>
+        <w:rPr>
+          <w:rFonts w:ascii="Garamond" w:hAnsi="Garamond"/>
+          <w:sz w:val="20"/>
+          <w:szCs w:val="20"/>
+        </w:rPr>
+        <w:t>conducted.</w:t>
+      </w:r>
+      <w:proofErr w:type="gramEnd"/>
     </w:p>
     <w:p>
       <w:pPr>
@@ -5712,6 +7256,7 @@
           </mc:Fallback>
         </mc:AlternateContent>
       </w:r>
+      <w:proofErr w:type="gramStart"/>
       <w:r>
         <w:rPr>
           <w:rFonts w:ascii="Garamond" w:hAnsi="Garamond"/>
@@ -5719,7 +7264,17 @@
           <w:sz w:val="24"/>
           <w:szCs w:val="24"/>
         </w:rPr>
-        <w:t>3 : 2 aspect ratio 1.2 megapixel image</w:t>
+        <w:t>3 :</w:t>
+      </w:r>
+      <w:proofErr w:type="gramEnd"/>
+      <w:r>
+        <w:rPr>
+          <w:rFonts w:ascii="Garamond" w:hAnsi="Garamond"/>
+          <w:b/>
+          <w:sz w:val="24"/>
+          <w:szCs w:val="24"/>
+        </w:rPr>
+        <w:t xml:space="preserve"> 2 aspect ratio 1.2 megapixel image</w:t>
       </w:r>
     </w:p>
     <w:p>
@@ -5818,7 +7373,25 @@
           <w:sz w:val="20"/>
           <w:szCs w:val="20"/>
         </w:rPr>
-        <w:t xml:space="preserve"> 3 : 2 aspect ratio</w:t>
+        <w:t xml:space="preserve"> </w:t>
+      </w:r>
+      <w:proofErr w:type="gramStart"/>
+      <w:r>
+        <w:rPr>
+          <w:rFonts w:ascii="Garamond" w:hAnsi="Garamond"/>
+          <w:sz w:val="20"/>
+          <w:szCs w:val="20"/>
+        </w:rPr>
+        <w:t>3 :</w:t>
+      </w:r>
+      <w:proofErr w:type="gramEnd"/>
+      <w:r>
+        <w:rPr>
+          <w:rFonts w:ascii="Garamond" w:hAnsi="Garamond"/>
+          <w:sz w:val="20"/>
+          <w:szCs w:val="20"/>
+        </w:rPr>
+        <w:t xml:space="preserve"> 2 aspect ratio</w:t>
       </w:r>
       <w:r>
         <w:rPr>
@@ -5858,7 +7431,25 @@
           <w:sz w:val="20"/>
           <w:szCs w:val="20"/>
         </w:rPr>
-        <w:t xml:space="preserve"> Write() </w:t>
+        <w:t xml:space="preserve"> </w:t>
+      </w:r>
+      <w:proofErr w:type="gramStart"/>
+      <w:r>
+        <w:rPr>
+          <w:rFonts w:ascii="Garamond" w:hAnsi="Garamond"/>
+          <w:sz w:val="20"/>
+          <w:szCs w:val="20"/>
+        </w:rPr>
+        <w:t>Write(</w:t>
+      </w:r>
+      <w:proofErr w:type="gramEnd"/>
+      <w:r>
+        <w:rPr>
+          <w:rFonts w:ascii="Garamond" w:hAnsi="Garamond"/>
+          <w:sz w:val="20"/>
+          <w:szCs w:val="20"/>
+        </w:rPr>
+        <w:t xml:space="preserve">) </w:t>
       </w:r>
       <w:r>
         <w:rPr>
@@ -5914,23 +7505,69 @@
           <w:sz w:val="20"/>
           <w:szCs w:val="20"/>
         </w:rPr>
-        <w:t xml:space="preserve"> conver</w:t>
-      </w:r>
-      <w:r>
-        <w:rPr>
-          <w:rFonts w:ascii="Garamond" w:hAnsi="Garamond"/>
-          <w:sz w:val="20"/>
-          <w:szCs w:val="20"/>
-        </w:rPr>
-        <w:t>tToGrayscale()</w:t>
-      </w:r>
-      <w:r>
-        <w:rPr>
-          <w:rFonts w:ascii="Garamond" w:hAnsi="Garamond"/>
-          <w:sz w:val="20"/>
-          <w:szCs w:val="20"/>
-        </w:rPr>
-        <w:t xml:space="preserve"> (inside of the initialiseImage() method)</w:t>
+        <w:t xml:space="preserve"> </w:t>
+      </w:r>
+      <w:proofErr w:type="spellStart"/>
+      <w:proofErr w:type="gramStart"/>
+      <w:r>
+        <w:rPr>
+          <w:rFonts w:ascii="Garamond" w:hAnsi="Garamond"/>
+          <w:sz w:val="20"/>
+          <w:szCs w:val="20"/>
+        </w:rPr>
+        <w:t>conver</w:t>
+      </w:r>
+      <w:r>
+        <w:rPr>
+          <w:rFonts w:ascii="Garamond" w:hAnsi="Garamond"/>
+          <w:sz w:val="20"/>
+          <w:szCs w:val="20"/>
+        </w:rPr>
+        <w:t>tToGrayscale</w:t>
+      </w:r>
+      <w:proofErr w:type="spellEnd"/>
+      <w:r>
+        <w:rPr>
+          <w:rFonts w:ascii="Garamond" w:hAnsi="Garamond"/>
+          <w:sz w:val="20"/>
+          <w:szCs w:val="20"/>
+        </w:rPr>
+        <w:t>(</w:t>
+      </w:r>
+      <w:proofErr w:type="gramEnd"/>
+      <w:r>
+        <w:rPr>
+          <w:rFonts w:ascii="Garamond" w:hAnsi="Garamond"/>
+          <w:sz w:val="20"/>
+          <w:szCs w:val="20"/>
+        </w:rPr>
+        <w:t>)</w:t>
+      </w:r>
+      <w:r>
+        <w:rPr>
+          <w:rFonts w:ascii="Garamond" w:hAnsi="Garamond"/>
+          <w:sz w:val="20"/>
+          <w:szCs w:val="20"/>
+        </w:rPr>
+        <w:t xml:space="preserve"> (inside of the </w:t>
+      </w:r>
+      <w:proofErr w:type="spellStart"/>
+      <w:r>
+        <w:rPr>
+          <w:rFonts w:ascii="Garamond" w:hAnsi="Garamond"/>
+          <w:sz w:val="20"/>
+          <w:szCs w:val="20"/>
+        </w:rPr>
+        <w:t>initialiseImage</w:t>
+      </w:r>
+      <w:proofErr w:type="spellEnd"/>
+      <w:r>
+        <w:rPr>
+          <w:rFonts w:ascii="Garamond" w:hAnsi="Garamond"/>
+          <w:sz w:val="20"/>
+          <w:szCs w:val="20"/>
+        </w:rPr>
+        <w:t>() method)</w:t>
       </w:r>
       <w:r>
         <w:rPr>
@@ -5954,7 +7591,25 @@
           <w:sz w:val="20"/>
           <w:szCs w:val="20"/>
         </w:rPr>
-        <w:t xml:space="preserve">, initialiseImage took the longest however, as it comprised </w:t>
+        <w:t xml:space="preserve">, </w:t>
+      </w:r>
+      <w:proofErr w:type="spellStart"/>
+      <w:r>
+        <w:rPr>
+          <w:rFonts w:ascii="Garamond" w:hAnsi="Garamond"/>
+          <w:sz w:val="20"/>
+          <w:szCs w:val="20"/>
+        </w:rPr>
+        <w:t>initialiseImage</w:t>
+      </w:r>
+      <w:proofErr w:type="spellEnd"/>
+      <w:r>
+        <w:rPr>
+          <w:rFonts w:ascii="Garamond" w:hAnsi="Garamond"/>
+          <w:sz w:val="20"/>
+          <w:szCs w:val="20"/>
+        </w:rPr>
+        <w:t xml:space="preserve"> took the longest however, as it comprised </w:t>
       </w:r>
       <w:r>
         <w:rPr>
@@ -5970,7 +7625,53 @@
           <w:sz w:val="20"/>
           <w:szCs w:val="20"/>
         </w:rPr>
-        <w:t>a call to both convertToGrayscale and squashToFit()</w:t>
+        <w:t xml:space="preserve">a call to both </w:t>
+      </w:r>
+      <w:proofErr w:type="spellStart"/>
+      <w:r>
+        <w:rPr>
+          <w:rFonts w:ascii="Garamond" w:hAnsi="Garamond"/>
+          <w:sz w:val="20"/>
+          <w:szCs w:val="20"/>
+        </w:rPr>
+        <w:t>convertToGrayscale</w:t>
+      </w:r>
+      <w:proofErr w:type="spellEnd"/>
+      <w:r>
+        <w:rPr>
+          <w:rFonts w:ascii="Garamond" w:hAnsi="Garamond"/>
+          <w:sz w:val="20"/>
+          <w:szCs w:val="20"/>
+        </w:rPr>
+        <w:t xml:space="preserve"> and </w:t>
+      </w:r>
+      <w:proofErr w:type="spellStart"/>
+      <w:proofErr w:type="gramStart"/>
+      <w:r>
+        <w:rPr>
+          <w:rFonts w:ascii="Garamond" w:hAnsi="Garamond"/>
+          <w:sz w:val="20"/>
+          <w:szCs w:val="20"/>
+        </w:rPr>
+        <w:t>squashToFit</w:t>
+      </w:r>
+      <w:proofErr w:type="spellEnd"/>
+      <w:r>
+        <w:rPr>
+          <w:rFonts w:ascii="Garamond" w:hAnsi="Garamond"/>
+          <w:sz w:val="20"/>
+          <w:szCs w:val="20"/>
+        </w:rPr>
+        <w:t>(</w:t>
+      </w:r>
+      <w:proofErr w:type="gramEnd"/>
+      <w:r>
+        <w:rPr>
+          <w:rFonts w:ascii="Garamond" w:hAnsi="Garamond"/>
+          <w:sz w:val="20"/>
+          <w:szCs w:val="20"/>
+        </w:rPr>
+        <w:t>)</w:t>
       </w:r>
       <w:r>
         <w:rPr>
@@ -5998,6 +7699,7 @@
           <w:szCs w:val="24"/>
         </w:rPr>
       </w:pPr>
+      <w:proofErr w:type="gramStart"/>
       <w:r>
         <w:rPr>
           <w:rFonts w:ascii="Garamond" w:hAnsi="Garamond"/>
@@ -6005,7 +7707,17 @@
           <w:sz w:val="24"/>
           <w:szCs w:val="24"/>
         </w:rPr>
-        <w:t>4 : 3 aspect ratio 1.2 megapixel image</w:t>
+        <w:t>4 :</w:t>
+      </w:r>
+      <w:proofErr w:type="gramEnd"/>
+      <w:r>
+        <w:rPr>
+          <w:rFonts w:ascii="Garamond" w:hAnsi="Garamond"/>
+          <w:b/>
+          <w:sz w:val="24"/>
+          <w:szCs w:val="24"/>
+        </w:rPr>
+        <w:t xml:space="preserve"> 3 aspect ratio 1.2 megapixel image</w:t>
       </w:r>
     </w:p>
     <w:p>
@@ -6105,7 +7817,25 @@
           <w:sz w:val="20"/>
           <w:szCs w:val="20"/>
         </w:rPr>
-        <w:t xml:space="preserve"> 4 : 3 aspect ratio 1.2 megapixel</w:t>
+        <w:t xml:space="preserve"> </w:t>
+      </w:r>
+      <w:proofErr w:type="gramStart"/>
+      <w:r>
+        <w:rPr>
+          <w:rFonts w:ascii="Garamond" w:hAnsi="Garamond"/>
+          <w:sz w:val="20"/>
+          <w:szCs w:val="20"/>
+        </w:rPr>
+        <w:t>4 :</w:t>
+      </w:r>
+      <w:proofErr w:type="gramEnd"/>
+      <w:r>
+        <w:rPr>
+          <w:rFonts w:ascii="Garamond" w:hAnsi="Garamond"/>
+          <w:sz w:val="20"/>
+          <w:szCs w:val="20"/>
+        </w:rPr>
+        <w:t xml:space="preserve"> 3 aspect ratio 1.2 megapixel</w:t>
       </w:r>
       <w:r>
         <w:rPr>
@@ -6123,6 +7853,7 @@
         </w:rPr>
         <w:t xml:space="preserve"> 1441ms. </w:t>
       </w:r>
+      <w:proofErr w:type="gramStart"/>
       <w:r>
         <w:rPr>
           <w:rFonts w:ascii="Garamond" w:hAnsi="Garamond"/>
@@ -6137,15 +7868,142 @@
           <w:sz w:val="20"/>
           <w:szCs w:val="20"/>
         </w:rPr>
-        <w:t xml:space="preserve">ite() took 660ms during the process and convertToGrayscale() took 360ms. </w:t>
-      </w:r>
-      <w:r>
-        <w:rPr>
-          <w:rFonts w:ascii="Garamond" w:hAnsi="Garamond"/>
-          <w:sz w:val="20"/>
-          <w:szCs w:val="20"/>
-        </w:rPr>
-        <w:t xml:space="preserve">By comparison to the 3 : 2 aspect ratio 1.2 megapixel image, it was expected that initialiseImage() would take longer because the 4 : 3 aspect ratio image is slightly larger. However, this was not reflected in the result as initialiseImage() took 441ms by comparison to 471ms when the 3 : 2 aspect ratio image was profiled. This is not shocking however, as it could inherently have to do with the type of image used (perhaps it had less of a range of grey colours that needed to be generated to convert the image to greyscale and perhaps less scaling was required to get it down to the size such that it could be halftoned with 10 x 10 sized halftone dots). Some discrepancies in values are also expected to occur due to different loads being placed on the computer at the time of profiling. For example, it could be possible that another process started up in the background of the system while profiling was being conducted, causing a slowdown in the profiling process. Overall however, the results are very close to that of the 3 : 2 aspect ratio image, with convertToGrayscale </w:t>
+        <w:t>ite(</w:t>
+      </w:r>
+      <w:proofErr w:type="gramEnd"/>
+      <w:r>
+        <w:rPr>
+          <w:rFonts w:ascii="Garamond" w:hAnsi="Garamond"/>
+          <w:sz w:val="20"/>
+          <w:szCs w:val="20"/>
+        </w:rPr>
+        <w:t xml:space="preserve">) took 660ms during the process and </w:t>
+      </w:r>
+      <w:proofErr w:type="spellStart"/>
+      <w:r>
+        <w:rPr>
+          <w:rFonts w:ascii="Garamond" w:hAnsi="Garamond"/>
+          <w:sz w:val="20"/>
+          <w:szCs w:val="20"/>
+        </w:rPr>
+        <w:t>convertToGrayscale</w:t>
+      </w:r>
+      <w:proofErr w:type="spellEnd"/>
+      <w:r>
+        <w:rPr>
+          <w:rFonts w:ascii="Garamond" w:hAnsi="Garamond"/>
+          <w:sz w:val="20"/>
+          <w:szCs w:val="20"/>
+        </w:rPr>
+        <w:t xml:space="preserve">() took 360ms. </w:t>
+      </w:r>
+      <w:r>
+        <w:rPr>
+          <w:rFonts w:ascii="Garamond" w:hAnsi="Garamond"/>
+          <w:sz w:val="20"/>
+          <w:szCs w:val="20"/>
+        </w:rPr>
+        <w:t xml:space="preserve">By comparison to the </w:t>
+      </w:r>
+      <w:proofErr w:type="gramStart"/>
+      <w:r>
+        <w:rPr>
+          <w:rFonts w:ascii="Garamond" w:hAnsi="Garamond"/>
+          <w:sz w:val="20"/>
+          <w:szCs w:val="20"/>
+        </w:rPr>
+        <w:t>3 :</w:t>
+      </w:r>
+      <w:proofErr w:type="gramEnd"/>
+      <w:r>
+        <w:rPr>
+          <w:rFonts w:ascii="Garamond" w:hAnsi="Garamond"/>
+          <w:sz w:val="20"/>
+          <w:szCs w:val="20"/>
+        </w:rPr>
+        <w:t xml:space="preserve"> 2 aspect ratio 1.2 megapixel image, it was expected that </w:t>
+      </w:r>
+      <w:proofErr w:type="spellStart"/>
+      <w:r>
+        <w:rPr>
+          <w:rFonts w:ascii="Garamond" w:hAnsi="Garamond"/>
+          <w:sz w:val="20"/>
+          <w:szCs w:val="20"/>
+        </w:rPr>
+        <w:t>initialiseImage</w:t>
+      </w:r>
+      <w:proofErr w:type="spellEnd"/>
+      <w:r>
+        <w:rPr>
+          <w:rFonts w:ascii="Garamond" w:hAnsi="Garamond"/>
+          <w:sz w:val="20"/>
+          <w:szCs w:val="20"/>
+        </w:rPr>
+        <w:t xml:space="preserve">() would take longer because the 4 : 3 aspect ratio image is slightly larger. However, this was not reflected in the result as </w:t>
+      </w:r>
+      <w:proofErr w:type="spellStart"/>
+      <w:proofErr w:type="gramStart"/>
+      <w:r>
+        <w:rPr>
+          <w:rFonts w:ascii="Garamond" w:hAnsi="Garamond"/>
+          <w:sz w:val="20"/>
+          <w:szCs w:val="20"/>
+        </w:rPr>
+        <w:t>initialiseImage</w:t>
+      </w:r>
+      <w:proofErr w:type="spellEnd"/>
+      <w:r>
+        <w:rPr>
+          <w:rFonts w:ascii="Garamond" w:hAnsi="Garamond"/>
+          <w:sz w:val="20"/>
+          <w:szCs w:val="20"/>
+        </w:rPr>
+        <w:t>(</w:t>
+      </w:r>
+      <w:proofErr w:type="gramEnd"/>
+      <w:r>
+        <w:rPr>
+          <w:rFonts w:ascii="Garamond" w:hAnsi="Garamond"/>
+          <w:sz w:val="20"/>
+          <w:szCs w:val="20"/>
+        </w:rPr>
+        <w:t xml:space="preserve">) took 441ms by comparison to 471ms when the 3 : 2 aspect ratio image was profiled. This is not shocking however, as it could inherently have to do with the type of image used (perhaps it had less of a range of grey colours that needed to be generated to convert the image to greyscale and perhaps less scaling was required to get it down to the size such that it could be </w:t>
+      </w:r>
+      <w:proofErr w:type="spellStart"/>
+      <w:r>
+        <w:rPr>
+          <w:rFonts w:ascii="Garamond" w:hAnsi="Garamond"/>
+          <w:sz w:val="20"/>
+          <w:szCs w:val="20"/>
+        </w:rPr>
+        <w:t>halftoned</w:t>
+      </w:r>
+      <w:proofErr w:type="spellEnd"/>
+      <w:r>
+        <w:rPr>
+          <w:rFonts w:ascii="Garamond" w:hAnsi="Garamond"/>
+          <w:sz w:val="20"/>
+          <w:szCs w:val="20"/>
+        </w:rPr>
+        <w:t xml:space="preserve"> with 10 x 10 sized halftone dots). Some discrepancies in values are also expected to occur due to different loads being placed on the computer at the time of profiling. For example, it could be possible that another process started up in the background of the system while profiling was being conducted, causing a slowdown in the profiling process. Overall however, the results are very close to that of the 3 : 2 aspect ratio image, with </w:t>
+      </w:r>
+      <w:proofErr w:type="spellStart"/>
+      <w:r>
+        <w:rPr>
+          <w:rFonts w:ascii="Garamond" w:hAnsi="Garamond"/>
+          <w:sz w:val="20"/>
+          <w:szCs w:val="20"/>
+        </w:rPr>
+        <w:t>convertToGrayscale</w:t>
+      </w:r>
+      <w:proofErr w:type="spellEnd"/>
+      <w:r>
+        <w:rPr>
+          <w:rFonts w:ascii="Garamond" w:hAnsi="Garamond"/>
+          <w:sz w:val="20"/>
+          <w:szCs w:val="20"/>
+        </w:rPr>
+        <w:t xml:space="preserve"> </w:t>
       </w:r>
       <w:r>
         <w:rPr>
@@ -6384,6 +8242,7 @@
           </mc:Fallback>
         </mc:AlternateContent>
       </w:r>
+      <w:proofErr w:type="gramStart"/>
       <w:r>
         <w:rPr>
           <w:rFonts w:ascii="Garamond" w:hAnsi="Garamond"/>
@@ -6391,7 +8250,17 @@
           <w:sz w:val="24"/>
           <w:szCs w:val="24"/>
         </w:rPr>
-        <w:t>4 : 3 aspect ratio 13 megapixel image</w:t>
+        <w:t>4 :</w:t>
+      </w:r>
+      <w:proofErr w:type="gramEnd"/>
+      <w:r>
+        <w:rPr>
+          <w:rFonts w:ascii="Garamond" w:hAnsi="Garamond"/>
+          <w:b/>
+          <w:sz w:val="24"/>
+          <w:szCs w:val="24"/>
+        </w:rPr>
+        <w:t xml:space="preserve"> 3 aspect ratio 13 megapixel image</w:t>
       </w:r>
     </w:p>
     <w:p>
@@ -6474,7 +8343,25 @@
           <w:sz w:val="20"/>
           <w:szCs w:val="20"/>
         </w:rPr>
-        <w:t>The profiling was then conducted again using the 13 megapixel image with a ratio of 4 : 3</w:t>
+        <w:t xml:space="preserve">The profiling was then conducted again using the 13 megapixel image with a ratio of </w:t>
+      </w:r>
+      <w:proofErr w:type="gramStart"/>
+      <w:r>
+        <w:rPr>
+          <w:rFonts w:ascii="Garamond" w:hAnsi="Garamond"/>
+          <w:sz w:val="20"/>
+          <w:szCs w:val="20"/>
+        </w:rPr>
+        <w:t>4 :</w:t>
+      </w:r>
+      <w:proofErr w:type="gramEnd"/>
+      <w:r>
+        <w:rPr>
+          <w:rFonts w:ascii="Garamond" w:hAnsi="Garamond"/>
+          <w:sz w:val="20"/>
+          <w:szCs w:val="20"/>
+        </w:rPr>
+        <w:t xml:space="preserve"> 3</w:t>
       </w:r>
       <w:r>
         <w:rPr>
@@ -6514,7 +8401,35 @@
           <w:sz w:val="20"/>
           <w:szCs w:val="20"/>
         </w:rPr>
-        <w:t xml:space="preserve"> 8393ms. From the snapshot above, the convertToGrayscale() method </w:t>
+        <w:t xml:space="preserve"> 8393ms. From the snapshot above, the </w:t>
+      </w:r>
+      <w:proofErr w:type="spellStart"/>
+      <w:proofErr w:type="gramStart"/>
+      <w:r>
+        <w:rPr>
+          <w:rFonts w:ascii="Garamond" w:hAnsi="Garamond"/>
+          <w:sz w:val="20"/>
+          <w:szCs w:val="20"/>
+        </w:rPr>
+        <w:t>convertToGrayscale</w:t>
+      </w:r>
+      <w:proofErr w:type="spellEnd"/>
+      <w:r>
+        <w:rPr>
+          <w:rFonts w:ascii="Garamond" w:hAnsi="Garamond"/>
+          <w:sz w:val="20"/>
+          <w:szCs w:val="20"/>
+        </w:rPr>
+        <w:t>(</w:t>
+      </w:r>
+      <w:proofErr w:type="gramEnd"/>
+      <w:r>
+        <w:rPr>
+          <w:rFonts w:ascii="Garamond" w:hAnsi="Garamond"/>
+          <w:sz w:val="20"/>
+          <w:szCs w:val="20"/>
+        </w:rPr>
+        <w:t xml:space="preserve">) method </w:t>
       </w:r>
       <w:r>
         <w:rPr>
@@ -6538,7 +8453,25 @@
           <w:sz w:val="20"/>
           <w:szCs w:val="20"/>
         </w:rPr>
-        <w:t xml:space="preserve">longer than the write() method, with convertToGrayscale() taking </w:t>
+        <w:t xml:space="preserve">longer than the write() method, with </w:t>
+      </w:r>
+      <w:proofErr w:type="spellStart"/>
+      <w:r>
+        <w:rPr>
+          <w:rFonts w:ascii="Garamond" w:hAnsi="Garamond"/>
+          <w:sz w:val="20"/>
+          <w:szCs w:val="20"/>
+        </w:rPr>
+        <w:t>convertToGrayscale</w:t>
+      </w:r>
+      <w:proofErr w:type="spellEnd"/>
+      <w:r>
+        <w:rPr>
+          <w:rFonts w:ascii="Garamond" w:hAnsi="Garamond"/>
+          <w:sz w:val="20"/>
+          <w:szCs w:val="20"/>
+        </w:rPr>
+        <w:t xml:space="preserve">() taking </w:t>
       </w:r>
       <w:r>
         <w:rPr>
@@ -6594,15 +8527,135 @@
           <w:sz w:val="20"/>
           <w:szCs w:val="20"/>
         </w:rPr>
-        <w:t xml:space="preserve">, the time taken to run the convertToGrayscale() method </w:t>
-      </w:r>
-      <w:r>
-        <w:rPr>
-          <w:rFonts w:ascii="Garamond" w:hAnsi="Garamond"/>
-          <w:sz w:val="20"/>
-          <w:szCs w:val="20"/>
-        </w:rPr>
-        <w:t xml:space="preserve">increases rapidly. Furthermore, the effect of the squashToFit() method on the overall time taken to call initialiseImage() was completely negligible by comparison to the convertToGrayscale() method. This finding was a large contributor to the decision to refactor the convertToGrayscale() method to make it more efficient. </w:t>
+        <w:t xml:space="preserve">, the time taken to run the </w:t>
+      </w:r>
+      <w:proofErr w:type="spellStart"/>
+      <w:proofErr w:type="gramStart"/>
+      <w:r>
+        <w:rPr>
+          <w:rFonts w:ascii="Garamond" w:hAnsi="Garamond"/>
+          <w:sz w:val="20"/>
+          <w:szCs w:val="20"/>
+        </w:rPr>
+        <w:t>convertToGrayscale</w:t>
+      </w:r>
+      <w:proofErr w:type="spellEnd"/>
+      <w:r>
+        <w:rPr>
+          <w:rFonts w:ascii="Garamond" w:hAnsi="Garamond"/>
+          <w:sz w:val="20"/>
+          <w:szCs w:val="20"/>
+        </w:rPr>
+        <w:t>(</w:t>
+      </w:r>
+      <w:proofErr w:type="gramEnd"/>
+      <w:r>
+        <w:rPr>
+          <w:rFonts w:ascii="Garamond" w:hAnsi="Garamond"/>
+          <w:sz w:val="20"/>
+          <w:szCs w:val="20"/>
+        </w:rPr>
+        <w:t xml:space="preserve">) method </w:t>
+      </w:r>
+      <w:r>
+        <w:rPr>
+          <w:rFonts w:ascii="Garamond" w:hAnsi="Garamond"/>
+          <w:sz w:val="20"/>
+          <w:szCs w:val="20"/>
+        </w:rPr>
+        <w:t xml:space="preserve">increases rapidly. Furthermore, the effect of the </w:t>
+      </w:r>
+      <w:proofErr w:type="spellStart"/>
+      <w:proofErr w:type="gramStart"/>
+      <w:r>
+        <w:rPr>
+          <w:rFonts w:ascii="Garamond" w:hAnsi="Garamond"/>
+          <w:sz w:val="20"/>
+          <w:szCs w:val="20"/>
+        </w:rPr>
+        <w:t>squashToFit</w:t>
+      </w:r>
+      <w:proofErr w:type="spellEnd"/>
+      <w:r>
+        <w:rPr>
+          <w:rFonts w:ascii="Garamond" w:hAnsi="Garamond"/>
+          <w:sz w:val="20"/>
+          <w:szCs w:val="20"/>
+        </w:rPr>
+        <w:t>(</w:t>
+      </w:r>
+      <w:proofErr w:type="gramEnd"/>
+      <w:r>
+        <w:rPr>
+          <w:rFonts w:ascii="Garamond" w:hAnsi="Garamond"/>
+          <w:sz w:val="20"/>
+          <w:szCs w:val="20"/>
+        </w:rPr>
+        <w:t xml:space="preserve">) method on the overall time taken to call </w:t>
+      </w:r>
+      <w:proofErr w:type="spellStart"/>
+      <w:r>
+        <w:rPr>
+          <w:rFonts w:ascii="Garamond" w:hAnsi="Garamond"/>
+          <w:sz w:val="20"/>
+          <w:szCs w:val="20"/>
+        </w:rPr>
+        <w:t>initialiseImage</w:t>
+      </w:r>
+      <w:proofErr w:type="spellEnd"/>
+      <w:r>
+        <w:rPr>
+          <w:rFonts w:ascii="Garamond" w:hAnsi="Garamond"/>
+          <w:sz w:val="20"/>
+          <w:szCs w:val="20"/>
+        </w:rPr>
+        <w:t xml:space="preserve">() was completely negligible by comparison to the </w:t>
+      </w:r>
+      <w:proofErr w:type="spellStart"/>
+      <w:r>
+        <w:rPr>
+          <w:rFonts w:ascii="Garamond" w:hAnsi="Garamond"/>
+          <w:sz w:val="20"/>
+          <w:szCs w:val="20"/>
+        </w:rPr>
+        <w:t>convertToGrayscale</w:t>
+      </w:r>
+      <w:proofErr w:type="spellEnd"/>
+      <w:r>
+        <w:rPr>
+          <w:rFonts w:ascii="Garamond" w:hAnsi="Garamond"/>
+          <w:sz w:val="20"/>
+          <w:szCs w:val="20"/>
+        </w:rPr>
+        <w:t xml:space="preserve">() method. This finding was a large contributor to the decision to refactor the </w:t>
+      </w:r>
+      <w:proofErr w:type="spellStart"/>
+      <w:proofErr w:type="gramStart"/>
+      <w:r>
+        <w:rPr>
+          <w:rFonts w:ascii="Garamond" w:hAnsi="Garamond"/>
+          <w:sz w:val="20"/>
+          <w:szCs w:val="20"/>
+        </w:rPr>
+        <w:t>convertToGrayscale</w:t>
+      </w:r>
+      <w:proofErr w:type="spellEnd"/>
+      <w:r>
+        <w:rPr>
+          <w:rFonts w:ascii="Garamond" w:hAnsi="Garamond"/>
+          <w:sz w:val="20"/>
+          <w:szCs w:val="20"/>
+        </w:rPr>
+        <w:t>(</w:t>
+      </w:r>
+      <w:proofErr w:type="gramEnd"/>
+      <w:r>
+        <w:rPr>
+          <w:rFonts w:ascii="Garamond" w:hAnsi="Garamond"/>
+          <w:sz w:val="20"/>
+          <w:szCs w:val="20"/>
+        </w:rPr>
+        <w:t xml:space="preserve">) method to make it more efficient. </w:t>
       </w:r>
     </w:p>
     <w:p>
@@ -6640,15 +8693,115 @@
           <w:sz w:val="20"/>
           <w:szCs w:val="20"/>
         </w:rPr>
-        <w:t xml:space="preserve">It can be seen that upon profiling the code in its unmodified state, the hotspots in the code were definitely the write() and the convertToGrayscale() methods across all snapshots. </w:t>
-      </w:r>
-      <w:r>
-        <w:rPr>
-          <w:rFonts w:ascii="Garamond" w:hAnsi="Garamond"/>
-          <w:sz w:val="20"/>
-          <w:szCs w:val="20"/>
-        </w:rPr>
-        <w:t>As the image fed into the application was increased in size, the speed of the convertToGrayscale() method in fact became more prevalent and succeeded the write() method in being the longest taking in duration. The code would probably not be fast enough in its current state to be used to convert images on the Nexus7 device as it is estimated that it will take between 5.80 seconds (as determined by summing the time taken to call initialiseImage() and convertToHalftone() for the 4 : 3</w:t>
+        <w:t xml:space="preserve">It can be seen that upon profiling the code in its unmodified state, the hotspots in the code were definitely the </w:t>
+      </w:r>
+      <w:proofErr w:type="gramStart"/>
+      <w:r>
+        <w:rPr>
+          <w:rFonts w:ascii="Garamond" w:hAnsi="Garamond"/>
+          <w:sz w:val="20"/>
+          <w:szCs w:val="20"/>
+        </w:rPr>
+        <w:t>write(</w:t>
+      </w:r>
+      <w:proofErr w:type="gramEnd"/>
+      <w:r>
+        <w:rPr>
+          <w:rFonts w:ascii="Garamond" w:hAnsi="Garamond"/>
+          <w:sz w:val="20"/>
+          <w:szCs w:val="20"/>
+        </w:rPr>
+        <w:t xml:space="preserve">) and the </w:t>
+      </w:r>
+      <w:proofErr w:type="spellStart"/>
+      <w:r>
+        <w:rPr>
+          <w:rFonts w:ascii="Garamond" w:hAnsi="Garamond"/>
+          <w:sz w:val="20"/>
+          <w:szCs w:val="20"/>
+        </w:rPr>
+        <w:t>convertToGrayscale</w:t>
+      </w:r>
+      <w:proofErr w:type="spellEnd"/>
+      <w:r>
+        <w:rPr>
+          <w:rFonts w:ascii="Garamond" w:hAnsi="Garamond"/>
+          <w:sz w:val="20"/>
+          <w:szCs w:val="20"/>
+        </w:rPr>
+        <w:t xml:space="preserve">() methods across all snapshots. </w:t>
+      </w:r>
+      <w:r>
+        <w:rPr>
+          <w:rFonts w:ascii="Garamond" w:hAnsi="Garamond"/>
+          <w:sz w:val="20"/>
+          <w:szCs w:val="20"/>
+        </w:rPr>
+        <w:t xml:space="preserve">As the image fed into the application was increased in size, the speed of the </w:t>
+      </w:r>
+      <w:proofErr w:type="spellStart"/>
+      <w:proofErr w:type="gramStart"/>
+      <w:r>
+        <w:rPr>
+          <w:rFonts w:ascii="Garamond" w:hAnsi="Garamond"/>
+          <w:sz w:val="20"/>
+          <w:szCs w:val="20"/>
+        </w:rPr>
+        <w:t>convertToGrayscale</w:t>
+      </w:r>
+      <w:proofErr w:type="spellEnd"/>
+      <w:r>
+        <w:rPr>
+          <w:rFonts w:ascii="Garamond" w:hAnsi="Garamond"/>
+          <w:sz w:val="20"/>
+          <w:szCs w:val="20"/>
+        </w:rPr>
+        <w:t>(</w:t>
+      </w:r>
+      <w:proofErr w:type="gramEnd"/>
+      <w:r>
+        <w:rPr>
+          <w:rFonts w:ascii="Garamond" w:hAnsi="Garamond"/>
+          <w:sz w:val="20"/>
+          <w:szCs w:val="20"/>
+        </w:rPr>
+        <w:t xml:space="preserve">) method in fact became more prevalent and succeeded the write() method in being the longest taking in duration. The code would probably not be fast enough in its current state to be used to convert images on the Nexus7 device as it is estimated that it will take between 5.80 seconds (as determined by summing the time taken to call </w:t>
+      </w:r>
+      <w:proofErr w:type="spellStart"/>
+      <w:r>
+        <w:rPr>
+          <w:rFonts w:ascii="Garamond" w:hAnsi="Garamond"/>
+          <w:sz w:val="20"/>
+          <w:szCs w:val="20"/>
+        </w:rPr>
+        <w:t>initialiseImage</w:t>
+      </w:r>
+      <w:proofErr w:type="spellEnd"/>
+      <w:r>
+        <w:rPr>
+          <w:rFonts w:ascii="Garamond" w:hAnsi="Garamond"/>
+          <w:sz w:val="20"/>
+          <w:szCs w:val="20"/>
+        </w:rPr>
+        <w:t xml:space="preserve">() and </w:t>
+      </w:r>
+      <w:proofErr w:type="spellStart"/>
+      <w:r>
+        <w:rPr>
+          <w:rFonts w:ascii="Garamond" w:hAnsi="Garamond"/>
+          <w:sz w:val="20"/>
+          <w:szCs w:val="20"/>
+        </w:rPr>
+        <w:t>convertToHalftone</w:t>
+      </w:r>
+      <w:proofErr w:type="spellEnd"/>
+      <w:r>
+        <w:rPr>
+          <w:rFonts w:ascii="Garamond" w:hAnsi="Garamond"/>
+          <w:sz w:val="20"/>
+          <w:szCs w:val="20"/>
+        </w:rPr>
+        <w:t>() for the 4 : 3</w:t>
       </w:r>
       <w:r>
         <w:rPr>
@@ -6680,7 +8833,43 @@
           <w:sz w:val="20"/>
           <w:szCs w:val="20"/>
         </w:rPr>
-        <w:t>) and 5.94 seconds (as determined by summing up the time taken to call initialiseImage() and convertToHalftone() for the 3 : 2</w:t>
+        <w:t xml:space="preserve">) and 5.94 seconds (as determined by summing up the time taken to call </w:t>
+      </w:r>
+      <w:proofErr w:type="spellStart"/>
+      <w:r>
+        <w:rPr>
+          <w:rFonts w:ascii="Garamond" w:hAnsi="Garamond"/>
+          <w:sz w:val="20"/>
+          <w:szCs w:val="20"/>
+        </w:rPr>
+        <w:t>initialiseImage</w:t>
+      </w:r>
+      <w:proofErr w:type="spellEnd"/>
+      <w:r>
+        <w:rPr>
+          <w:rFonts w:ascii="Garamond" w:hAnsi="Garamond"/>
+          <w:sz w:val="20"/>
+          <w:szCs w:val="20"/>
+        </w:rPr>
+        <w:t xml:space="preserve">() and </w:t>
+      </w:r>
+      <w:proofErr w:type="spellStart"/>
+      <w:r>
+        <w:rPr>
+          <w:rFonts w:ascii="Garamond" w:hAnsi="Garamond"/>
+          <w:sz w:val="20"/>
+          <w:szCs w:val="20"/>
+        </w:rPr>
+        <w:t>convertToHalftone</w:t>
+      </w:r>
+      <w:proofErr w:type="spellEnd"/>
+      <w:r>
+        <w:rPr>
+          <w:rFonts w:ascii="Garamond" w:hAnsi="Garamond"/>
+          <w:sz w:val="20"/>
+          <w:szCs w:val="20"/>
+        </w:rPr>
+        <w:t>() for the 3 : 2</w:t>
       </w:r>
       <w:r>
         <w:rPr>
@@ -6785,23 +8974,69 @@
           <w:sz w:val="20"/>
           <w:szCs w:val="20"/>
         </w:rPr>
-        <w:t xml:space="preserve"> a hash map containing the grey Color objects used to convert the image to grayscale such</w:t>
-      </w:r>
-      <w:r>
-        <w:rPr>
-          <w:rFonts w:ascii="Garamond" w:hAnsi="Garamond"/>
-          <w:sz w:val="20"/>
-          <w:szCs w:val="20"/>
-        </w:rPr>
-        <w:t xml:space="preserve"> that it can later be halftoned</w:t>
-      </w:r>
-      <w:r>
-        <w:rPr>
-          <w:rFonts w:ascii="Garamond" w:hAnsi="Garamond"/>
-          <w:sz w:val="20"/>
-          <w:szCs w:val="20"/>
-        </w:rPr>
-        <w:t xml:space="preserve"> and an unavoidable BufferedImage to store the image for reading and writing</w:t>
+        <w:t xml:space="preserve"> a hash map containing the grey </w:t>
+      </w:r>
+      <w:proofErr w:type="spellStart"/>
+      <w:r>
+        <w:rPr>
+          <w:rFonts w:ascii="Garamond" w:hAnsi="Garamond"/>
+          <w:sz w:val="20"/>
+          <w:szCs w:val="20"/>
+        </w:rPr>
+        <w:t>Color</w:t>
+      </w:r>
+      <w:proofErr w:type="spellEnd"/>
+      <w:r>
+        <w:rPr>
+          <w:rFonts w:ascii="Garamond" w:hAnsi="Garamond"/>
+          <w:sz w:val="20"/>
+          <w:szCs w:val="20"/>
+        </w:rPr>
+        <w:t xml:space="preserve"> objects used to convert the image to grayscale such</w:t>
+      </w:r>
+      <w:r>
+        <w:rPr>
+          <w:rFonts w:ascii="Garamond" w:hAnsi="Garamond"/>
+          <w:sz w:val="20"/>
+          <w:szCs w:val="20"/>
+        </w:rPr>
+        <w:t xml:space="preserve"> that it can later be </w:t>
+      </w:r>
+      <w:proofErr w:type="spellStart"/>
+      <w:r>
+        <w:rPr>
+          <w:rFonts w:ascii="Garamond" w:hAnsi="Garamond"/>
+          <w:sz w:val="20"/>
+          <w:szCs w:val="20"/>
+        </w:rPr>
+        <w:t>halftoned</w:t>
+      </w:r>
+      <w:proofErr w:type="spellEnd"/>
+      <w:r>
+        <w:rPr>
+          <w:rFonts w:ascii="Garamond" w:hAnsi="Garamond"/>
+          <w:sz w:val="20"/>
+          <w:szCs w:val="20"/>
+        </w:rPr>
+        <w:t xml:space="preserve"> and an unavoidable </w:t>
+      </w:r>
+      <w:proofErr w:type="spellStart"/>
+      <w:r>
+        <w:rPr>
+          <w:rFonts w:ascii="Garamond" w:hAnsi="Garamond"/>
+          <w:sz w:val="20"/>
+          <w:szCs w:val="20"/>
+        </w:rPr>
+        <w:t>BufferedImage</w:t>
+      </w:r>
+      <w:proofErr w:type="spellEnd"/>
+      <w:r>
+        <w:rPr>
+          <w:rFonts w:ascii="Garamond" w:hAnsi="Garamond"/>
+          <w:sz w:val="20"/>
+          <w:szCs w:val="20"/>
+        </w:rPr>
+        <w:t xml:space="preserve"> to store the image for reading and writing</w:t>
       </w:r>
       <w:r>
         <w:rPr>
@@ -6842,87 +9077,69 @@
           <w:sz w:val="20"/>
           <w:szCs w:val="20"/>
         </w:rPr>
-        <w:t xml:space="preserve">The code in its state after being profiled </w:t>
-      </w:r>
-      <w:r>
-        <w:rPr>
-          <w:rFonts w:ascii="Garamond" w:hAnsi="Garamond"/>
-          <w:sz w:val="20"/>
-          <w:szCs w:val="20"/>
-        </w:rPr>
-        <w:t>wa</w:t>
-      </w:r>
-      <w:r>
-        <w:rPr>
-          <w:rFonts w:ascii="Garamond" w:hAnsi="Garamond"/>
-          <w:sz w:val="20"/>
-          <w:szCs w:val="20"/>
-        </w:rPr>
-        <w:t>s definitely not fast enough, and thus</w:t>
-      </w:r>
-      <w:r>
-        <w:rPr>
-          <w:rFonts w:ascii="Garamond" w:hAnsi="Garamond"/>
-          <w:sz w:val="20"/>
-          <w:szCs w:val="20"/>
-        </w:rPr>
-        <w:t xml:space="preserve"> helped</w:t>
-      </w:r>
-      <w:r>
-        <w:rPr>
-          <w:rFonts w:ascii="Garamond" w:hAnsi="Garamond"/>
-          <w:sz w:val="20"/>
-          <w:szCs w:val="20"/>
-        </w:rPr>
-        <w:t xml:space="preserve"> us</w:t>
-      </w:r>
-      <w:r>
-        <w:rPr>
-          <w:rFonts w:ascii="Garamond" w:hAnsi="Garamond"/>
-          <w:sz w:val="20"/>
-          <w:szCs w:val="20"/>
-        </w:rPr>
-        <w:t xml:space="preserve"> to identify the method in the code</w:t>
-      </w:r>
-      <w:r>
-        <w:rPr>
-          <w:rFonts w:ascii="Garamond" w:hAnsi="Garamond"/>
-          <w:sz w:val="20"/>
-          <w:szCs w:val="20"/>
-        </w:rPr>
-        <w:t xml:space="preserve"> (convertToGrayscale)</w:t>
-      </w:r>
-      <w:r>
-        <w:rPr>
-          <w:rFonts w:ascii="Garamond" w:hAnsi="Garamond"/>
-          <w:sz w:val="20"/>
-          <w:szCs w:val="20"/>
-        </w:rPr>
-        <w:t xml:space="preserve"> </w:t>
-      </w:r>
-      <w:r>
-        <w:rPr>
-          <w:rFonts w:ascii="Garamond" w:hAnsi="Garamond"/>
-          <w:sz w:val="20"/>
-          <w:szCs w:val="20"/>
-        </w:rPr>
-        <w:t xml:space="preserve">that we should focus </w:t>
-      </w:r>
-      <w:r>
-        <w:rPr>
-          <w:rFonts w:ascii="Garamond" w:hAnsi="Garamond"/>
-          <w:sz w:val="20"/>
-          <w:szCs w:val="20"/>
-        </w:rPr>
-        <w:t>improving</w:t>
-      </w:r>
-      <w:r>
-        <w:rPr>
-          <w:rFonts w:ascii="Garamond" w:hAnsi="Garamond"/>
-          <w:sz w:val="20"/>
-          <w:szCs w:val="20"/>
-        </w:rPr>
-        <w:t xml:space="preserve"> in an effort to bring down the overall computation time of the application.</w:t>
+        <w:t xml:space="preserve">Thus, after profiling the code in its current state, it was decided to make modifications to the </w:t>
+      </w:r>
+      <w:proofErr w:type="spellStart"/>
+      <w:r>
+        <w:rPr>
+          <w:rFonts w:ascii="Garamond" w:hAnsi="Garamond"/>
+          <w:sz w:val="20"/>
+          <w:szCs w:val="20"/>
+        </w:rPr>
+        <w:t>co</w:t>
+      </w:r>
+      <w:r>
+        <w:rPr>
+          <w:rFonts w:ascii="Garamond" w:hAnsi="Garamond"/>
+          <w:sz w:val="20"/>
+          <w:szCs w:val="20"/>
+        </w:rPr>
+        <w:t>nvertToGrayscale</w:t>
+      </w:r>
+      <w:proofErr w:type="spellEnd"/>
+      <w:r>
+        <w:rPr>
+          <w:rFonts w:ascii="Garamond" w:hAnsi="Garamond"/>
+          <w:sz w:val="20"/>
+          <w:szCs w:val="20"/>
+        </w:rPr>
+        <w:t xml:space="preserve"> method as it was</w:t>
+      </w:r>
+      <w:r>
+        <w:rPr>
+          <w:rFonts w:ascii="Garamond" w:hAnsi="Garamond"/>
+          <w:sz w:val="20"/>
+          <w:szCs w:val="20"/>
+        </w:rPr>
+        <w:t xml:space="preserve"> obvious that it was having a significant impact on the overall runtime of the code through identifying that as the image size increased, </w:t>
+      </w:r>
+      <w:proofErr w:type="spellStart"/>
+      <w:r>
+        <w:rPr>
+          <w:rFonts w:ascii="Garamond" w:hAnsi="Garamond"/>
+          <w:sz w:val="20"/>
+          <w:szCs w:val="20"/>
+        </w:rPr>
+        <w:t>convertT</w:t>
+      </w:r>
+      <w:bookmarkStart w:id="0" w:name="_GoBack"/>
+      <w:bookmarkEnd w:id="0"/>
+      <w:r>
+        <w:rPr>
+          <w:rFonts w:ascii="Garamond" w:hAnsi="Garamond"/>
+          <w:sz w:val="20"/>
+          <w:szCs w:val="20"/>
+        </w:rPr>
+        <w:t>oGrayscale</w:t>
+      </w:r>
+      <w:proofErr w:type="spellEnd"/>
+      <w:r>
+        <w:rPr>
+          <w:rFonts w:ascii="Garamond" w:hAnsi="Garamond"/>
+          <w:sz w:val="20"/>
+          <w:szCs w:val="20"/>
+        </w:rPr>
+        <w:t xml:space="preserve"> took longer to run than the write() method.</w:t>
       </w:r>
     </w:p>
     <w:p>
@@ -6987,7 +9204,35 @@
           <w:sz w:val="20"/>
           <w:szCs w:val="20"/>
         </w:rPr>
-        <w:t>found that the convertToGrayscale() and write() methods contribute</w:t>
+        <w:t xml:space="preserve">found that the </w:t>
+      </w:r>
+      <w:proofErr w:type="spellStart"/>
+      <w:proofErr w:type="gramStart"/>
+      <w:r>
+        <w:rPr>
+          <w:rFonts w:ascii="Garamond" w:hAnsi="Garamond"/>
+          <w:sz w:val="20"/>
+          <w:szCs w:val="20"/>
+        </w:rPr>
+        <w:t>convertToGrayscale</w:t>
+      </w:r>
+      <w:proofErr w:type="spellEnd"/>
+      <w:r>
+        <w:rPr>
+          <w:rFonts w:ascii="Garamond" w:hAnsi="Garamond"/>
+          <w:sz w:val="20"/>
+          <w:szCs w:val="20"/>
+        </w:rPr>
+        <w:t>(</w:t>
+      </w:r>
+      <w:proofErr w:type="gramEnd"/>
+      <w:r>
+        <w:rPr>
+          <w:rFonts w:ascii="Garamond" w:hAnsi="Garamond"/>
+          <w:sz w:val="20"/>
+          <w:szCs w:val="20"/>
+        </w:rPr>
+        <w:t>) and write() methods contribute</w:t>
       </w:r>
       <w:r>
         <w:rPr>
@@ -7029,6 +9274,7 @@
         </w:rPr>
         <w:t xml:space="preserve">the </w:t>
       </w:r>
+      <w:proofErr w:type="gramStart"/>
       <w:r>
         <w:rPr>
           <w:rFonts w:ascii="Garamond" w:hAnsi="Garamond"/>
@@ -7043,7 +9289,16 @@
           <w:sz w:val="20"/>
           <w:szCs w:val="20"/>
         </w:rPr>
-        <w:t xml:space="preserve">rite() method </w:t>
+        <w:t>rite(</w:t>
+      </w:r>
+      <w:proofErr w:type="gramEnd"/>
+      <w:r>
+        <w:rPr>
+          <w:rFonts w:ascii="Garamond" w:hAnsi="Garamond"/>
+          <w:sz w:val="20"/>
+          <w:szCs w:val="20"/>
+        </w:rPr>
+        <w:t xml:space="preserve">) method </w:t>
       </w:r>
       <w:r>
         <w:rPr>
@@ -7075,7 +9330,25 @@
           <w:sz w:val="20"/>
           <w:szCs w:val="20"/>
         </w:rPr>
-        <w:t xml:space="preserve"> (Java’s ImageIO.write())</w:t>
+        <w:t xml:space="preserve"> (Java’s </w:t>
+      </w:r>
+      <w:proofErr w:type="spellStart"/>
+      <w:r>
+        <w:rPr>
+          <w:rFonts w:ascii="Garamond" w:hAnsi="Garamond"/>
+          <w:sz w:val="20"/>
+          <w:szCs w:val="20"/>
+        </w:rPr>
+        <w:t>ImageIO.write</w:t>
+      </w:r>
+      <w:proofErr w:type="spellEnd"/>
+      <w:r>
+        <w:rPr>
+          <w:rFonts w:ascii="Garamond" w:hAnsi="Garamond"/>
+          <w:sz w:val="20"/>
+          <w:szCs w:val="20"/>
+        </w:rPr>
+        <w:t>())</w:t>
       </w:r>
       <w:r>
         <w:rPr>
@@ -7099,7 +9372,25 @@
           <w:sz w:val="20"/>
           <w:szCs w:val="20"/>
         </w:rPr>
-        <w:t xml:space="preserve"> convertToGrayscale()</w:t>
+        <w:t xml:space="preserve"> </w:t>
+      </w:r>
+      <w:proofErr w:type="spellStart"/>
+      <w:r>
+        <w:rPr>
+          <w:rFonts w:ascii="Garamond" w:hAnsi="Garamond"/>
+          <w:sz w:val="20"/>
+          <w:szCs w:val="20"/>
+        </w:rPr>
+        <w:t>convertToGrayscale</w:t>
+      </w:r>
+      <w:proofErr w:type="spellEnd"/>
+      <w:r>
+        <w:rPr>
+          <w:rFonts w:ascii="Garamond" w:hAnsi="Garamond"/>
+          <w:sz w:val="20"/>
+          <w:szCs w:val="20"/>
+        </w:rPr>
+        <w:t>()</w:t>
       </w:r>
       <w:r>
         <w:rPr>
@@ -7123,7 +9414,35 @@
           <w:sz w:val="20"/>
           <w:szCs w:val="20"/>
         </w:rPr>
-        <w:t xml:space="preserve"> were taken after modifications were made to the convertToGrayscale() </w:t>
+        <w:t xml:space="preserve"> were taken after modifications were made to the </w:t>
+      </w:r>
+      <w:proofErr w:type="spellStart"/>
+      <w:proofErr w:type="gramStart"/>
+      <w:r>
+        <w:rPr>
+          <w:rFonts w:ascii="Garamond" w:hAnsi="Garamond"/>
+          <w:sz w:val="20"/>
+          <w:szCs w:val="20"/>
+        </w:rPr>
+        <w:t>convertToGrayscale</w:t>
+      </w:r>
+      <w:proofErr w:type="spellEnd"/>
+      <w:r>
+        <w:rPr>
+          <w:rFonts w:ascii="Garamond" w:hAnsi="Garamond"/>
+          <w:sz w:val="20"/>
+          <w:szCs w:val="20"/>
+        </w:rPr>
+        <w:t>(</w:t>
+      </w:r>
+      <w:proofErr w:type="gramEnd"/>
+      <w:r>
+        <w:rPr>
+          <w:rFonts w:ascii="Garamond" w:hAnsi="Garamond"/>
+          <w:sz w:val="20"/>
+          <w:szCs w:val="20"/>
+        </w:rPr>
+        <w:t xml:space="preserve">) </w:t>
       </w:r>
       <w:r>
         <w:rPr>
@@ -7372,6 +9691,7 @@
           </mc:Fallback>
         </mc:AlternateContent>
       </w:r>
+      <w:proofErr w:type="gramStart"/>
       <w:r>
         <w:rPr>
           <w:rFonts w:ascii="Garamond" w:hAnsi="Garamond"/>
@@ -7379,7 +9699,17 @@
           <w:sz w:val="24"/>
           <w:szCs w:val="24"/>
         </w:rPr>
-        <w:t>3 : 2 aspect ratio 1.2 megapixel image</w:t>
+        <w:t>3 :</w:t>
+      </w:r>
+      <w:proofErr w:type="gramEnd"/>
+      <w:r>
+        <w:rPr>
+          <w:rFonts w:ascii="Garamond" w:hAnsi="Garamond"/>
+          <w:b/>
+          <w:sz w:val="24"/>
+          <w:szCs w:val="24"/>
+        </w:rPr>
+        <w:t xml:space="preserve"> 2 aspect ratio 1.2 megapixel image</w:t>
       </w:r>
     </w:p>
     <w:p>
@@ -7462,7 +9792,25 @@
           <w:sz w:val="20"/>
           <w:szCs w:val="20"/>
         </w:rPr>
-        <w:t>After modifying the convertToGrayscale() method, the</w:t>
+        <w:t xml:space="preserve">After modifying the </w:t>
+      </w:r>
+      <w:proofErr w:type="spellStart"/>
+      <w:r>
+        <w:rPr>
+          <w:rFonts w:ascii="Garamond" w:hAnsi="Garamond"/>
+          <w:sz w:val="20"/>
+          <w:szCs w:val="20"/>
+        </w:rPr>
+        <w:t>convertToGrayscale</w:t>
+      </w:r>
+      <w:proofErr w:type="spellEnd"/>
+      <w:r>
+        <w:rPr>
+          <w:rFonts w:ascii="Garamond" w:hAnsi="Garamond"/>
+          <w:sz w:val="20"/>
+          <w:szCs w:val="20"/>
+        </w:rPr>
+        <w:t>() method, the</w:t>
       </w:r>
       <w:r>
         <w:rPr>
@@ -7520,6 +9868,8 @@
         </w:rPr>
         <w:t xml:space="preserve"> </w:t>
       </w:r>
+      <w:proofErr w:type="spellStart"/>
+      <w:proofErr w:type="gramStart"/>
       <w:r>
         <w:rPr>
           <w:rFonts w:ascii="Garamond" w:hAnsi="Garamond"/>
@@ -7534,7 +9884,25 @@
           <w:sz w:val="20"/>
           <w:szCs w:val="20"/>
         </w:rPr>
-        <w:t xml:space="preserve">rayscale() </w:t>
+        <w:t>rayscale</w:t>
+      </w:r>
+      <w:proofErr w:type="spellEnd"/>
+      <w:r>
+        <w:rPr>
+          <w:rFonts w:ascii="Garamond" w:hAnsi="Garamond"/>
+          <w:sz w:val="20"/>
+          <w:szCs w:val="20"/>
+        </w:rPr>
+        <w:t>(</w:t>
+      </w:r>
+      <w:proofErr w:type="gramEnd"/>
+      <w:r>
+        <w:rPr>
+          <w:rFonts w:ascii="Garamond" w:hAnsi="Garamond"/>
+          <w:sz w:val="20"/>
+          <w:szCs w:val="20"/>
+        </w:rPr>
+        <w:t xml:space="preserve">) </w:t>
       </w:r>
       <w:r>
         <w:rPr>
@@ -7578,6 +9946,7 @@
           <w:szCs w:val="24"/>
         </w:rPr>
       </w:pPr>
+      <w:proofErr w:type="gramStart"/>
       <w:r>
         <w:rPr>
           <w:rFonts w:ascii="Garamond" w:hAnsi="Garamond"/>
@@ -7585,7 +9954,17 @@
           <w:sz w:val="24"/>
           <w:szCs w:val="24"/>
         </w:rPr>
-        <w:t>4 : 3 aspect ratio 1.2 megapixel image</w:t>
+        <w:t>4 :</w:t>
+      </w:r>
+      <w:proofErr w:type="gramEnd"/>
+      <w:r>
+        <w:rPr>
+          <w:rFonts w:ascii="Garamond" w:hAnsi="Garamond"/>
+          <w:b/>
+          <w:sz w:val="24"/>
+          <w:szCs w:val="24"/>
+        </w:rPr>
+        <w:t xml:space="preserve"> 3 aspect ratio 1.2 megapixel image</w:t>
       </w:r>
     </w:p>
     <w:p>
@@ -7668,7 +10047,25 @@
           <w:sz w:val="20"/>
           <w:szCs w:val="20"/>
         </w:rPr>
-        <w:t>After the modifications were made to the convertToGrayscale() method, the</w:t>
+        <w:t xml:space="preserve">After the modifications were made to the </w:t>
+      </w:r>
+      <w:proofErr w:type="spellStart"/>
+      <w:r>
+        <w:rPr>
+          <w:rFonts w:ascii="Garamond" w:hAnsi="Garamond"/>
+          <w:sz w:val="20"/>
+          <w:szCs w:val="20"/>
+        </w:rPr>
+        <w:t>convertToGrayscale</w:t>
+      </w:r>
+      <w:proofErr w:type="spellEnd"/>
+      <w:r>
+        <w:rPr>
+          <w:rFonts w:ascii="Garamond" w:hAnsi="Garamond"/>
+          <w:sz w:val="20"/>
+          <w:szCs w:val="20"/>
+        </w:rPr>
+        <w:t>() method, the</w:t>
       </w:r>
       <w:r>
         <w:rPr>
@@ -7764,7 +10161,25 @@
           <w:sz w:val="20"/>
           <w:szCs w:val="20"/>
         </w:rPr>
-        <w:t xml:space="preserve"> The convertToGrayscale method took 329ms this time by comparison to </w:t>
+        <w:t xml:space="preserve"> The </w:t>
+      </w:r>
+      <w:proofErr w:type="spellStart"/>
+      <w:r>
+        <w:rPr>
+          <w:rFonts w:ascii="Garamond" w:hAnsi="Garamond"/>
+          <w:sz w:val="20"/>
+          <w:szCs w:val="20"/>
+        </w:rPr>
+        <w:t>convertToGrayscale</w:t>
+      </w:r>
+      <w:proofErr w:type="spellEnd"/>
+      <w:r>
+        <w:rPr>
+          <w:rFonts w:ascii="Garamond" w:hAnsi="Garamond"/>
+          <w:sz w:val="20"/>
+          <w:szCs w:val="20"/>
+        </w:rPr>
+        <w:t xml:space="preserve"> method took 329ms this time by comparison to </w:t>
       </w:r>
       <w:r>
         <w:rPr>
@@ -8035,6 +10450,7 @@
           </wp:anchor>
         </w:drawing>
       </w:r>
+      <w:proofErr w:type="gramStart"/>
       <w:r>
         <w:rPr>
           <w:rFonts w:ascii="Garamond" w:hAnsi="Garamond"/>
@@ -8042,7 +10458,17 @@
           <w:sz w:val="24"/>
           <w:szCs w:val="24"/>
         </w:rPr>
-        <w:t>4 : 3 aspect ratio 13 megapixel image</w:t>
+        <w:t>4 :</w:t>
+      </w:r>
+      <w:proofErr w:type="gramEnd"/>
+      <w:r>
+        <w:rPr>
+          <w:rFonts w:ascii="Garamond" w:hAnsi="Garamond"/>
+          <w:b/>
+          <w:sz w:val="24"/>
+          <w:szCs w:val="24"/>
+        </w:rPr>
+        <w:t xml:space="preserve"> 3 aspect ratio 13 megapixel image</w:t>
       </w:r>
     </w:p>
     <w:p>
@@ -8125,7 +10551,35 @@
           <w:sz w:val="20"/>
           <w:szCs w:val="20"/>
         </w:rPr>
-        <w:t xml:space="preserve">Before the modifications were made to the convertToGrayscale() method, the 13 megapixel image with a </w:t>
+        <w:t xml:space="preserve">Before the modifications were made to the </w:t>
+      </w:r>
+      <w:proofErr w:type="spellStart"/>
+      <w:proofErr w:type="gramStart"/>
+      <w:r>
+        <w:rPr>
+          <w:rFonts w:ascii="Garamond" w:hAnsi="Garamond"/>
+          <w:sz w:val="20"/>
+          <w:szCs w:val="20"/>
+        </w:rPr>
+        <w:t>convertToGrayscale</w:t>
+      </w:r>
+      <w:proofErr w:type="spellEnd"/>
+      <w:r>
+        <w:rPr>
+          <w:rFonts w:ascii="Garamond" w:hAnsi="Garamond"/>
+          <w:sz w:val="20"/>
+          <w:szCs w:val="20"/>
+        </w:rPr>
+        <w:t>(</w:t>
+      </w:r>
+      <w:proofErr w:type="gramEnd"/>
+      <w:r>
+        <w:rPr>
+          <w:rFonts w:ascii="Garamond" w:hAnsi="Garamond"/>
+          <w:sz w:val="20"/>
+          <w:szCs w:val="20"/>
+        </w:rPr>
+        <w:t xml:space="preserve">) method, the 13 megapixel image with a </w:t>
       </w:r>
       <w:r>
         <w:rPr>
@@ -8237,7 +10691,35 @@
           <w:sz w:val="20"/>
           <w:szCs w:val="20"/>
         </w:rPr>
-        <w:t xml:space="preserve"> In terms of the convertToGrayscale() method, the time taken was </w:t>
+        <w:t xml:space="preserve"> In terms of the </w:t>
+      </w:r>
+      <w:proofErr w:type="spellStart"/>
+      <w:proofErr w:type="gramStart"/>
+      <w:r>
+        <w:rPr>
+          <w:rFonts w:ascii="Garamond" w:hAnsi="Garamond"/>
+          <w:sz w:val="20"/>
+          <w:szCs w:val="20"/>
+        </w:rPr>
+        <w:t>convertToGrayscale</w:t>
+      </w:r>
+      <w:proofErr w:type="spellEnd"/>
+      <w:r>
+        <w:rPr>
+          <w:rFonts w:ascii="Garamond" w:hAnsi="Garamond"/>
+          <w:sz w:val="20"/>
+          <w:szCs w:val="20"/>
+        </w:rPr>
+        <w:t>(</w:t>
+      </w:r>
+      <w:proofErr w:type="gramEnd"/>
+      <w:r>
+        <w:rPr>
+          <w:rFonts w:ascii="Garamond" w:hAnsi="Garamond"/>
+          <w:sz w:val="20"/>
+          <w:szCs w:val="20"/>
+        </w:rPr>
+        <w:t xml:space="preserve">) method, the time taken was </w:t>
       </w:r>
       <w:r>
         <w:rPr>
@@ -8372,7 +10854,35 @@
           <w:sz w:val="20"/>
           <w:szCs w:val="20"/>
         </w:rPr>
-        <w:t xml:space="preserve"> convertToGrayscale() method</w:t>
+        <w:t xml:space="preserve"> </w:t>
+      </w:r>
+      <w:proofErr w:type="spellStart"/>
+      <w:proofErr w:type="gramStart"/>
+      <w:r>
+        <w:rPr>
+          <w:rFonts w:ascii="Garamond" w:hAnsi="Garamond"/>
+          <w:sz w:val="20"/>
+          <w:szCs w:val="20"/>
+        </w:rPr>
+        <w:t>convertToGrayscale</w:t>
+      </w:r>
+      <w:proofErr w:type="spellEnd"/>
+      <w:r>
+        <w:rPr>
+          <w:rFonts w:ascii="Garamond" w:hAnsi="Garamond"/>
+          <w:sz w:val="20"/>
+          <w:szCs w:val="20"/>
+        </w:rPr>
+        <w:t>(</w:t>
+      </w:r>
+      <w:proofErr w:type="gramEnd"/>
+      <w:r>
+        <w:rPr>
+          <w:rFonts w:ascii="Garamond" w:hAnsi="Garamond"/>
+          <w:sz w:val="20"/>
+          <w:szCs w:val="20"/>
+        </w:rPr>
+        <w:t>) method</w:t>
       </w:r>
       <w:r>
         <w:rPr>
@@ -8580,7 +11090,25 @@
           <w:sz w:val="20"/>
           <w:szCs w:val="20"/>
         </w:rPr>
-        <w:t xml:space="preserve">as calculated by adding the time taken to initialise a 3 : 2 aspect ratio 1.2 megapixel image </w:t>
+        <w:t xml:space="preserve">as calculated by adding the time taken to initialise a </w:t>
+      </w:r>
+      <w:proofErr w:type="gramStart"/>
+      <w:r>
+        <w:rPr>
+          <w:rFonts w:ascii="Garamond" w:hAnsi="Garamond"/>
+          <w:sz w:val="20"/>
+          <w:szCs w:val="20"/>
+        </w:rPr>
+        <w:t>3 :</w:t>
+      </w:r>
+      <w:proofErr w:type="gramEnd"/>
+      <w:r>
+        <w:rPr>
+          <w:rFonts w:ascii="Garamond" w:hAnsi="Garamond"/>
+          <w:sz w:val="20"/>
+          <w:szCs w:val="20"/>
+        </w:rPr>
+        <w:t xml:space="preserve"> 2 aspect ratio 1.2 megapixel image </w:t>
       </w:r>
       <w:r>
         <w:rPr>
@@ -8596,7 +11124,25 @@
           <w:sz w:val="20"/>
           <w:szCs w:val="20"/>
         </w:rPr>
-        <w:t xml:space="preserve"> 411ms plus the time taken to perform the halftoning itself </w:t>
+        <w:t xml:space="preserve"> 411ms plus the time taken to perform the </w:t>
+      </w:r>
+      <w:proofErr w:type="spellStart"/>
+      <w:r>
+        <w:rPr>
+          <w:rFonts w:ascii="Garamond" w:hAnsi="Garamond"/>
+          <w:sz w:val="20"/>
+          <w:szCs w:val="20"/>
+        </w:rPr>
+        <w:t>halftoning</w:t>
+      </w:r>
+      <w:proofErr w:type="spellEnd"/>
+      <w:r>
+        <w:rPr>
+          <w:rFonts w:ascii="Garamond" w:hAnsi="Garamond"/>
+          <w:sz w:val="20"/>
+          <w:szCs w:val="20"/>
+        </w:rPr>
+        <w:t xml:space="preserve"> itself </w:t>
       </w:r>
       <w:r>
         <w:rPr>
@@ -8628,33 +11174,77 @@
           <w:sz w:val="20"/>
           <w:szCs w:val="20"/>
         </w:rPr>
-        <w:t>. Surprisingly, the time taken to initialise a 4 : 3 aspect ratio 1.2 image : 405ms plus the time taken to perform halftoning on it : 130 also added to the same total.</w:t>
-      </w:r>
-      <w:r>
-        <w:rPr>
-          <w:rFonts w:ascii="Garamond" w:hAnsi="Garamond"/>
-          <w:sz w:val="20"/>
-          <w:szCs w:val="20"/>
-        </w:rPr>
-        <w:t>) to convert a standard image taken by the device’</w:t>
-      </w:r>
-      <w:r>
-        <w:rPr>
-          <w:rFonts w:ascii="Garamond" w:hAnsi="Garamond"/>
-          <w:sz w:val="20"/>
-          <w:szCs w:val="20"/>
-        </w:rPr>
-        <w:t>s camera to a halftone image</w:t>
-      </w:r>
-      <w:bookmarkStart w:id="0" w:name="_GoBack"/>
-      <w:bookmarkEnd w:id="0"/>
-      <w:r>
-        <w:rPr>
-          <w:rFonts w:ascii="Garamond" w:hAnsi="Garamond"/>
-          <w:sz w:val="20"/>
-          <w:szCs w:val="20"/>
-        </w:rPr>
-        <w:t>.</w:t>
+        <w:t xml:space="preserve">. Surprisingly, the time taken to initialise a </w:t>
+      </w:r>
+      <w:proofErr w:type="gramStart"/>
+      <w:r>
+        <w:rPr>
+          <w:rFonts w:ascii="Garamond" w:hAnsi="Garamond"/>
+          <w:sz w:val="20"/>
+          <w:szCs w:val="20"/>
+        </w:rPr>
+        <w:t>4 :</w:t>
+      </w:r>
+      <w:proofErr w:type="gramEnd"/>
+      <w:r>
+        <w:rPr>
+          <w:rFonts w:ascii="Garamond" w:hAnsi="Garamond"/>
+          <w:sz w:val="20"/>
+          <w:szCs w:val="20"/>
+        </w:rPr>
+        <w:t xml:space="preserve"> 3 aspect ratio 1.2 image : 405ms plus the time taken to perform </w:t>
+      </w:r>
+      <w:proofErr w:type="spellStart"/>
+      <w:r>
+        <w:rPr>
+          <w:rFonts w:ascii="Garamond" w:hAnsi="Garamond"/>
+          <w:sz w:val="20"/>
+          <w:szCs w:val="20"/>
+        </w:rPr>
+        <w:t>halftoning</w:t>
+      </w:r>
+      <w:proofErr w:type="spellEnd"/>
+      <w:r>
+        <w:rPr>
+          <w:rFonts w:ascii="Garamond" w:hAnsi="Garamond"/>
+          <w:sz w:val="20"/>
+          <w:szCs w:val="20"/>
+        </w:rPr>
+        <w:t xml:space="preserve"> on it : 130 also added to the same total.</w:t>
+      </w:r>
+      <w:r>
+        <w:rPr>
+          <w:rFonts w:ascii="Garamond" w:hAnsi="Garamond"/>
+          <w:sz w:val="20"/>
+          <w:szCs w:val="20"/>
+        </w:rPr>
+        <w:t xml:space="preserve">) </w:t>
+      </w:r>
+      <w:proofErr w:type="gramStart"/>
+      <w:r>
+        <w:rPr>
+          <w:rFonts w:ascii="Garamond" w:hAnsi="Garamond"/>
+          <w:sz w:val="20"/>
+          <w:szCs w:val="20"/>
+        </w:rPr>
+        <w:t>to</w:t>
+      </w:r>
+      <w:proofErr w:type="gramEnd"/>
+      <w:r>
+        <w:rPr>
+          <w:rFonts w:ascii="Garamond" w:hAnsi="Garamond"/>
+          <w:sz w:val="20"/>
+          <w:szCs w:val="20"/>
+        </w:rPr>
+        <w:t xml:space="preserve"> convert a standard image taken by the device’</w:t>
+      </w:r>
+      <w:r>
+        <w:rPr>
+          <w:rFonts w:ascii="Garamond" w:hAnsi="Garamond"/>
+          <w:sz w:val="20"/>
+          <w:szCs w:val="20"/>
+        </w:rPr>
+        <w:t>s camera to a halftone image.</w:t>
       </w:r>
     </w:p>
     <w:p>
@@ -8743,7 +11333,35 @@
           <w:sz w:val="20"/>
           <w:szCs w:val="20"/>
         </w:rPr>
-        <w:t xml:space="preserve">It may also be worthwhile to look at further optimising the convertToHalftone() method as that method is the next longest taking method in terms of computational time. </w:t>
+        <w:t xml:space="preserve">It may also be worthwhile to look at further optimising the </w:t>
+      </w:r>
+      <w:proofErr w:type="spellStart"/>
+      <w:proofErr w:type="gramStart"/>
+      <w:r>
+        <w:rPr>
+          <w:rFonts w:ascii="Garamond" w:hAnsi="Garamond"/>
+          <w:sz w:val="20"/>
+          <w:szCs w:val="20"/>
+        </w:rPr>
+        <w:t>convertToHalftone</w:t>
+      </w:r>
+      <w:proofErr w:type="spellEnd"/>
+      <w:r>
+        <w:rPr>
+          <w:rFonts w:ascii="Garamond" w:hAnsi="Garamond"/>
+          <w:sz w:val="20"/>
+          <w:szCs w:val="20"/>
+        </w:rPr>
+        <w:t>(</w:t>
+      </w:r>
+      <w:proofErr w:type="gramEnd"/>
+      <w:r>
+        <w:rPr>
+          <w:rFonts w:ascii="Garamond" w:hAnsi="Garamond"/>
+          <w:sz w:val="20"/>
+          <w:szCs w:val="20"/>
+        </w:rPr>
+        <w:t xml:space="preserve">) method as that method is the next longest taking method in terms of computational time. </w:t>
       </w:r>
     </w:p>
     <w:sectPr>

</xml_diff>